<commit_message>
dev 2 3 21
</commit_message>
<xml_diff>
--- a/packages/wizzi.plugin.docx/dist/Giochi-Movimento.docx
+++ b/packages/wizzi.plugin.docx/dist/Giochi-Movimento.docx
@@ -17,7 +17,7 @@
           <w:top w:space="2" w:val="single" w:sz="3"/>
           <w:bottom w:space="2" w:val="single" w:sz="3"/>
         </w:pBdr>
-        <w:spacing w:before="288" w:after="144"/>
+        <w:spacing w:before="432" w:after="72"/>
       </w:pPr>
       <w:r>
         <w:rPr>
@@ -159,9 +159,9 @@
     </w:p>
     <w:p>
       <w:pPr>
-        <w:spacing w:before="288" w:after="144"/>
-      </w:pPr>
-      <w:hyperlink w:history="1" r:id="rIdvnnqkewrt">
+        <w:spacing w:before="432" w:after="72"/>
+      </w:pPr>
+      <w:hyperlink w:history="1" r:id="rIdy5xne4zfk">
         <w:r>
           <w:rPr>
             <w:rStyle w:val="Hyperlink"/>
@@ -184,7 +184,7 @@
           <w:top w:space="2" w:val="single" w:sz="3"/>
           <w:bottom w:space="2" w:val="single" w:sz="3"/>
         </w:pBdr>
-        <w:spacing w:before="288" w:after="144"/>
+        <w:spacing w:before="432" w:after="72"/>
       </w:pPr>
       <w:r>
         <w:rPr>
@@ -222,19 +222,19 @@
     </w:p>
     <w:p>
       <w:pPr>
-        <w:spacing w:before="288" w:after="144"/>
-      </w:pPr>
-    </w:p>
-    <w:r>
-      <w:rPr>
-        <w:b w:val="true"/>
-        <w:bCs w:val="true"/>
-        <w:sz w:val="28"/>
-        <w:szCs w:val="28"/>
-        <w:rStyle w:val="h2_strong"/>
-      </w:rPr>
-      <w:t xml:space="preserve">Gioco e imparo</w:t>
-    </w:r>
+        <w:spacing w:before="432" w:after="72"/>
+      </w:pPr>
+      <w:r>
+        <w:rPr>
+          <w:b w:val="true"/>
+          <w:bCs w:val="true"/>
+          <w:sz w:val="28"/>
+          <w:szCs w:val="28"/>
+          <w:rStyle w:val="h2_strong"/>
+        </w:rPr>
+        <w:t xml:space="preserve">Gioco e imparo</w:t>
+      </w:r>
+    </w:p>
     <w:p>
       <w:pPr>
         <w:spacing w:before="72" w:after="36"/>
@@ -288,9 +288,9 @@
     </w:p>
     <w:p>
       <w:pPr>
-        <w:spacing w:before="288" w:after="144"/>
-      </w:pPr>
-      <w:hyperlink w:history="1" r:id="rId_0urfbpjwi">
+        <w:spacing w:before="432" w:after="72"/>
+      </w:pPr>
+      <w:hyperlink w:history="1" r:id="rIdbqb_1p6gye">
         <w:r>
           <w:rPr>
             <w:rStyle w:val="Hyperlink"/>
@@ -313,7 +313,7 @@
           <w:top w:space="2" w:val="single" w:sz="3"/>
           <w:bottom w:space="2" w:val="single" w:sz="3"/>
         </w:pBdr>
-        <w:spacing w:before="288" w:after="144"/>
+        <w:spacing w:before="432" w:after="72"/>
       </w:pPr>
       <w:r>
         <w:rPr>
@@ -351,19 +351,19 @@
     </w:p>
     <w:p>
       <w:pPr>
-        <w:spacing w:before="288" w:after="144"/>
-      </w:pPr>
-    </w:p>
-    <w:r>
-      <w:rPr>
-        <w:b w:val="true"/>
-        <w:bCs w:val="true"/>
-        <w:sz w:val="28"/>
-        <w:szCs w:val="28"/>
-        <w:rStyle w:val="h2_strong"/>
-      </w:rPr>
-      <w:t xml:space="preserve">Sulla pancia per guardarsi e giocare insieme</w:t>
-    </w:r>
+        <w:spacing w:before="432" w:after="72"/>
+      </w:pPr>
+      <w:r>
+        <w:rPr>
+          <w:b w:val="true"/>
+          <w:bCs w:val="true"/>
+          <w:sz w:val="28"/>
+          <w:szCs w:val="28"/>
+          <w:rStyle w:val="h2_strong"/>
+        </w:rPr>
+        <w:t xml:space="preserve">Sulla pancia per guardarsi e giocare insieme</w:t>
+      </w:r>
+    </w:p>
     <w:p>
       <w:pPr>
         <w:spacing w:before="72" w:after="36"/>
@@ -478,7 +478,7 @@
           <w:szCs w:val="24"/>
           <w:rStyle w:val="big"/>
         </w:rPr>
-        <w:t xml:space="preserve">ma se il tuo bambino mostra di non essere a proprio agio non insistere, riprova in altri momenti. E' importante che gradatamente arrivi a passare almeno 30' al giorno a pancia in giu.</w:t>
+        <w:t xml:space="preserve">ma se il tuo bambino mostra di non essere a proprio agio non insistere, riprova in altri momenti. E' importante che gradatamente arrivi a passare almeno 30' al giorno a pancia in giù.</w:t>
       </w:r>
     </w:p>
     <w:p>
@@ -504,9 +504,9 @@
     </w:p>
     <w:p>
       <w:pPr>
-        <w:spacing w:before="288" w:after="144"/>
-      </w:pPr>
-      <w:hyperlink w:history="1" r:id="rIderm_p_hs48">
+        <w:spacing w:before="432" w:after="72"/>
+      </w:pPr>
+      <w:hyperlink w:history="1" r:id="rIdoo3dplprf5">
         <w:r>
           <w:rPr>
             <w:rStyle w:val="Hyperlink"/>
@@ -529,7 +529,7 @@
           <w:top w:space="2" w:val="single" w:sz="3"/>
           <w:bottom w:space="2" w:val="single" w:sz="3"/>
         </w:pBdr>
-        <w:spacing w:before="288" w:after="144"/>
+        <w:spacing w:before="432" w:after="72"/>
       </w:pPr>
       <w:r>
         <w:rPr>
@@ -567,19 +567,19 @@
     </w:p>
     <w:p>
       <w:pPr>
-        <w:spacing w:before="288" w:after="144"/>
-      </w:pPr>
-    </w:p>
-    <w:r>
-      <w:rPr>
-        <w:b w:val="true"/>
-        <w:bCs w:val="true"/>
-        <w:sz w:val="28"/>
-        <w:szCs w:val="28"/>
-        <w:rStyle w:val="h2_strong"/>
-      </w:rPr>
-      <w:t xml:space="preserve">Scopro gli oggetti </w:t>
-    </w:r>
+        <w:spacing w:before="432" w:after="72"/>
+      </w:pPr>
+      <w:r>
+        <w:rPr>
+          <w:b w:val="true"/>
+          <w:bCs w:val="true"/>
+          <w:sz w:val="28"/>
+          <w:szCs w:val="28"/>
+          <w:rStyle w:val="h2_strong"/>
+        </w:rPr>
+        <w:t xml:space="preserve">Scopro gli oggetti </w:t>
+      </w:r>
+    </w:p>
     <w:p>
       <w:pPr>
         <w:spacing w:before="72" w:after="36"/>
@@ -667,9 +667,9 @@
     </w:p>
     <w:p>
       <w:pPr>
-        <w:spacing w:before="288" w:after="144"/>
-      </w:pPr>
-      <w:hyperlink w:history="1" r:id="rIdb-0xnsecbc">
+        <w:spacing w:before="432" w:after="72"/>
+      </w:pPr>
+      <w:hyperlink w:history="1" r:id="rId3wuftrnpd7">
         <w:r>
           <w:rPr>
             <w:rStyle w:val="Hyperlink"/>
@@ -692,7 +692,7 @@
           <w:top w:space="2" w:val="single" w:sz="3"/>
           <w:bottom w:space="2" w:val="single" w:sz="3"/>
         </w:pBdr>
-        <w:spacing w:before="288" w:after="144"/>
+        <w:spacing w:before="432" w:after="72"/>
       </w:pPr>
       <w:r>
         <w:rPr>
@@ -730,19 +730,19 @@
     </w:p>
     <w:p>
       <w:pPr>
-        <w:spacing w:before="288" w:after="144"/>
-      </w:pPr>
-    </w:p>
-    <w:r>
-      <w:rPr>
-        <w:b w:val="true"/>
-        <w:bCs w:val="true"/>
-        <w:sz w:val="28"/>
-        <w:szCs w:val="28"/>
-        <w:rStyle w:val="h2_strong"/>
-      </w:rPr>
-      <w:t xml:space="preserve">Porto i pedi in bocca e provo a girarmi</w:t>
-    </w:r>
+        <w:spacing w:before="432" w:after="72"/>
+      </w:pPr>
+      <w:r>
+        <w:rPr>
+          <w:b w:val="true"/>
+          <w:bCs w:val="true"/>
+          <w:sz w:val="28"/>
+          <w:szCs w:val="28"/>
+          <w:rStyle w:val="h2_strong"/>
+        </w:rPr>
+        <w:t xml:space="preserve">Porto i pedi in bocca e provo a girarmi</w:t>
+      </w:r>
+    </w:p>
     <w:p>
       <w:pPr>
         <w:spacing w:before="72" w:after="36"/>
@@ -837,9 +837,9 @@
     </w:p>
     <w:p>
       <w:pPr>
-        <w:spacing w:before="288" w:after="144"/>
-      </w:pPr>
-      <w:hyperlink w:history="1" r:id="rIdklevyuuqii">
+        <w:spacing w:before="432" w:after="72"/>
+      </w:pPr>
+      <w:hyperlink w:history="1" r:id="rIdd10gbaokhd">
         <w:r>
           <w:rPr>
             <w:rStyle w:val="Hyperlink"/>
@@ -862,7 +862,7 @@
           <w:top w:space="2" w:val="single" w:sz="3"/>
           <w:bottom w:space="2" w:val="single" w:sz="3"/>
         </w:pBdr>
-        <w:spacing w:before="288" w:after="144"/>
+        <w:spacing w:before="432" w:after="72"/>
       </w:pPr>
       <w:r>
         <w:rPr>
@@ -900,19 +900,19 @@
     </w:p>
     <w:p>
       <w:pPr>
-        <w:spacing w:before="288" w:after="144"/>
-      </w:pPr>
-    </w:p>
-    <w:r>
-      <w:rPr>
-        <w:b w:val="true"/>
-        <w:bCs w:val="true"/>
-        <w:sz w:val="28"/>
-        <w:szCs w:val="28"/>
-        <w:rStyle w:val="h2_strong"/>
-      </w:rPr>
-      <w:t xml:space="preserve">Rotoliamo insieme</w:t>
-    </w:r>
+        <w:spacing w:before="432" w:after="72"/>
+      </w:pPr>
+      <w:r>
+        <w:rPr>
+          <w:b w:val="true"/>
+          <w:bCs w:val="true"/>
+          <w:sz w:val="28"/>
+          <w:szCs w:val="28"/>
+          <w:rStyle w:val="h2_strong"/>
+        </w:rPr>
+        <w:t xml:space="preserve">Rotoliamo insieme</w:t>
+      </w:r>
+    </w:p>
     <w:p>
       <w:pPr>
         <w:spacing w:before="72" w:after="36"/>
@@ -938,15 +938,15 @@
           <w:szCs w:val="24"/>
           <w:rStyle w:val="big"/>
         </w:rPr>
-        <w:t xml:space="preserve">Tra non molto sarà capace di rotolare. Per aiutare il tuo bambino a imparare a  rotolarsi, stendilo sul fianco su una a coperta. Solleva delicatamente la coperta per aiutarlo a rotolare. Premialo con grandi sorrisi e abbracci quando riescea girarsi. Potete anche farlo</w:t>
-      </w:r>
-      <w:r>
-        <w:rPr>
-          <w:sz w:val="24"/>
-          <w:szCs w:val="24"/>
-          <w:rStyle w:val="big"/>
-        </w:rPr>
-        <w:t xml:space="preserve"> insieme sdraiandiovi su un tappeto pulito  sarà molto divertente e imitandoti imparerà.                                 </w:t>
+        <w:t xml:space="preserve">Tra non molto sarà capace di rotolare. Per aiutare il tuo bambino a imparare a  rotolarsi, stendilo sul fianco su una a coperta. Solleva delicatamente la coperta per aiutarlo a rotolare. Premialo con grandi sorrisi e abbracci quando riesce a girarsi. Potete anche farlo</w:t>
+      </w:r>
+      <w:r>
+        <w:rPr>
+          <w:sz w:val="24"/>
+          <w:szCs w:val="24"/>
+          <w:rStyle w:val="big"/>
+        </w:rPr>
+        <w:t xml:space="preserve"> insieme sdraiandovi su un tappeto pulito  sarà molto divertente e imitandoti imparerà.                                 </w:t>
       </w:r>
     </w:p>
     <w:p>
@@ -1023,7 +1023,7 @@
           <w:szCs w:val="24"/>
           <w:rStyle w:val="big_big"/>
         </w:rPr>
-        <w:t xml:space="preserve"> Questo dito e’ il piu’ ciccione: s’e’ mangiato un bel montone; Questo dito e’ un po’ piu’ snello: s’è mangiato un ravanello; Questo dito e’ un po’ piu’ lungo: s’è mangiato un pan bislungo; Questo dito e’ un po’ piu’ corto: un ovin gli e’ andato storto; Questo dito e’ il piu’ piccino e io gli do un bel bacino!</w:t>
+        <w:t xml:space="preserve"> Questo dito e’ il più ciccione: s’e’ mangiato un bel montone; Questo dito e’ un po’ più snello: s’è mangiato un ravanello; Questo dito e’ un po’ più lungo: s’è mangiato un pan bislungo; Questo dito e’ un po’ più corto: un ovin gli e’ andato storto; Questo dito e’ il più piccino e io gli do un bel bacino!</w:t>
       </w:r>
     </w:p>
     <w:p>
@@ -1046,9 +1046,9 @@
     </w:p>
     <w:p>
       <w:pPr>
-        <w:spacing w:before="288" w:after="144"/>
-      </w:pPr>
-      <w:hyperlink w:history="1" r:id="rIdfmhsgyxt2f">
+        <w:spacing w:before="432" w:after="72"/>
+      </w:pPr>
+      <w:hyperlink w:history="1" r:id="rIdsdrufoqgdl">
         <w:r>
           <w:rPr>
             <w:rStyle w:val="Hyperlink"/>
@@ -1071,7 +1071,7 @@
           <w:top w:space="2" w:val="single" w:sz="3"/>
           <w:bottom w:space="2" w:val="single" w:sz="3"/>
         </w:pBdr>
-        <w:spacing w:before="288" w:after="144"/>
+        <w:spacing w:before="432" w:after="72"/>
       </w:pPr>
       <w:r>
         <w:rPr>
@@ -1109,29 +1109,29 @@
     </w:p>
     <w:p>
       <w:pPr>
-        <w:spacing w:before="288" w:after="144"/>
-      </w:pPr>
-    </w:p>
-    <w:r>
-      <w:rPr>
-        <w:b w:val="true"/>
-        <w:bCs w:val="true"/>
-        <w:sz w:val="28"/>
-        <w:szCs w:val="28"/>
-        <w:rStyle w:val="h2_strong"/>
-      </w:rPr>
-      <w:t xml:space="preserve">Guardo, tocco, ascolto                                                     </w:t>
-    </w:r>
-    <w:r>
-      <w:rPr>
-        <w:b w:val="true"/>
-        <w:bCs w:val="true"/>
-        <w:sz w:val="28"/>
-        <w:szCs w:val="28"/>
-        <w:rStyle w:val="h2_big"/>
-      </w:rPr>
-      <w:t xml:space="preserve">                                                                                          </w:t>
-    </w:r>
+        <w:spacing w:before="432" w:after="72"/>
+      </w:pPr>
+      <w:r>
+        <w:rPr>
+          <w:b w:val="true"/>
+          <w:bCs w:val="true"/>
+          <w:sz w:val="28"/>
+          <w:szCs w:val="28"/>
+          <w:rStyle w:val="h2_strong"/>
+        </w:rPr>
+        <w:t xml:space="preserve">Guardo, tocco, ascolto                                                     </w:t>
+      </w:r>
+      <w:r>
+        <w:rPr>
+          <w:b w:val="true"/>
+          <w:bCs w:val="true"/>
+          <w:sz w:val="28"/>
+          <w:szCs w:val="28"/>
+          <w:rStyle w:val="h2_big"/>
+        </w:rPr>
+        <w:t xml:space="preserve">                                                                                          </w:t>
+      </w:r>
+    </w:p>
     <w:p>
       <w:pPr>
         <w:spacing w:before="72" w:after="36"/>
@@ -1275,9 +1275,9 @@
     </w:p>
     <w:p>
       <w:pPr>
-        <w:spacing w:before="288" w:after="144"/>
-      </w:pPr>
-      <w:hyperlink w:history="1" r:id="rId1n5ybiminn">
+        <w:spacing w:before="432" w:after="72"/>
+      </w:pPr>
+      <w:hyperlink w:history="1" r:id="rIdkweshhx9tl">
         <w:r>
           <w:rPr>
             <w:rStyle w:val="Hyperlink"/>
@@ -1300,7 +1300,7 @@
           <w:top w:space="2" w:val="single" w:sz="3"/>
           <w:bottom w:space="2" w:val="single" w:sz="3"/>
         </w:pBdr>
-        <w:spacing w:before="288" w:after="144"/>
+        <w:spacing w:before="432" w:after="72"/>
       </w:pPr>
       <w:r>
         <w:rPr>
@@ -1338,19 +1338,19 @@
     </w:p>
     <w:p>
       <w:pPr>
-        <w:spacing w:before="288" w:after="144"/>
-      </w:pPr>
-    </w:p>
-    <w:r>
-      <w:rPr>
-        <w:b w:val="true"/>
-        <w:bCs w:val="true"/>
-        <w:sz w:val="28"/>
-        <w:szCs w:val="28"/>
-        <w:rStyle w:val="h2_strong"/>
-      </w:rPr>
-      <w:t xml:space="preserve">Muoversi è una necessità vitale</w:t>
-    </w:r>
+        <w:spacing w:before="432" w:after="72"/>
+      </w:pPr>
+      <w:r>
+        <w:rPr>
+          <w:b w:val="true"/>
+          <w:bCs w:val="true"/>
+          <w:sz w:val="28"/>
+          <w:szCs w:val="28"/>
+          <w:rStyle w:val="h2_strong"/>
+        </w:rPr>
+        <w:t xml:space="preserve">Muoversi è una necessità vitale</w:t>
+      </w:r>
+    </w:p>
     <w:p>
       <w:pPr>
         <w:spacing w:before="72" w:after="36"/>
@@ -1379,7 +1379,7 @@
           <w:szCs w:val="24"/>
           <w:rStyle w:val="big"/>
         </w:rPr>
-        <w:t xml:space="preserve">molto di più che un piacere funzionale: è un bisogno, una necessità vitale. Attraverso la possibilità di muoversi liberamente il piccolo acquisisce consapevolezza di sé e del proprio corpo e dell’ambiente che lo circonda.                                                                                 </w:t>
+        <w:t xml:space="preserve">molto di più che un piacere, è un bisogno, una necessità vitale. Attraverso la possibilità di muoversi liberamente il piccolo acquisisce consapevolezza di sé e del proprio corpo e dell’ambiente che lo circonda.                                                                                 </w:t>
       </w:r>
     </w:p>
     <w:p>
@@ -1571,9 +1571,9 @@
     </w:p>
     <w:p>
       <w:pPr>
-        <w:spacing w:before="288" w:after="144"/>
-      </w:pPr>
-      <w:hyperlink w:history="1" r:id="rIdxlsebtzidc">
+        <w:spacing w:before="432" w:after="72"/>
+      </w:pPr>
+      <w:hyperlink w:history="1" r:id="rId3wqlss76ei">
         <w:r>
           <w:rPr>
             <w:rStyle w:val="Hyperlink"/>
@@ -1596,7 +1596,7 @@
           <w:top w:space="2" w:val="single" w:sz="3"/>
           <w:bottom w:space="2" w:val="single" w:sz="3"/>
         </w:pBdr>
-        <w:spacing w:before="288" w:after="144"/>
+        <w:spacing w:before="432" w:after="72"/>
       </w:pPr>
       <w:r>
         <w:rPr>
@@ -1634,19 +1634,19 @@
     </w:p>
     <w:p>
       <w:pPr>
-        <w:spacing w:before="288" w:after="144"/>
-      </w:pPr>
-    </w:p>
-    <w:r>
-      <w:rPr>
-        <w:b w:val="true"/>
-        <w:bCs w:val="true"/>
-        <w:sz w:val="28"/>
-        <w:szCs w:val="28"/>
-        <w:rStyle w:val="h2_strong"/>
-      </w:rPr>
-      <w:t xml:space="preserve">Alla conquista del mondo</w:t>
-    </w:r>
+        <w:spacing w:before="432" w:after="72"/>
+      </w:pPr>
+      <w:r>
+        <w:rPr>
+          <w:b w:val="true"/>
+          <w:bCs w:val="true"/>
+          <w:sz w:val="28"/>
+          <w:szCs w:val="28"/>
+          <w:rStyle w:val="h2_strong"/>
+        </w:rPr>
+        <w:t xml:space="preserve">Alla conquista del mondo</w:t>
+      </w:r>
+    </w:p>
     <w:p>
       <w:pPr>
         <w:spacing w:before="72" w:after="36"/>
@@ -1902,9 +1902,9 @@
     </w:p>
     <w:p>
       <w:pPr>
-        <w:spacing w:before="288" w:after="144"/>
-      </w:pPr>
-      <w:hyperlink w:history="1" r:id="rIdxbtzhlphih">
+        <w:spacing w:before="432" w:after="72"/>
+      </w:pPr>
+      <w:hyperlink w:history="1" r:id="rIdfcexeu-xqz">
         <w:r>
           <w:rPr>
             <w:rStyle w:val="Hyperlink"/>
@@ -1927,7 +1927,7 @@
           <w:top w:space="2" w:val="single" w:sz="3"/>
           <w:bottom w:space="2" w:val="single" w:sz="3"/>
         </w:pBdr>
-        <w:spacing w:before="288" w:after="144"/>
+        <w:spacing w:before="432" w:after="72"/>
       </w:pPr>
       <w:r>
         <w:rPr>
@@ -1965,19 +1965,19 @@
     </w:p>
     <w:p>
       <w:pPr>
-        <w:spacing w:before="288" w:after="144"/>
-      </w:pPr>
-    </w:p>
-    <w:r>
-      <w:rPr>
-        <w:b w:val="true"/>
-        <w:bCs w:val="true"/>
-        <w:sz w:val="28"/>
-        <w:szCs w:val="28"/>
-        <w:rStyle w:val="h2_strong"/>
-      </w:rPr>
-      <w:t xml:space="preserve">Sono interessato al mondo</w:t>
-    </w:r>
+        <w:spacing w:before="432" w:after="72"/>
+      </w:pPr>
+      <w:r>
+        <w:rPr>
+          <w:b w:val="true"/>
+          <w:bCs w:val="true"/>
+          <w:sz w:val="28"/>
+          <w:szCs w:val="28"/>
+          <w:rStyle w:val="h2_strong"/>
+        </w:rPr>
+        <w:t xml:space="preserve">Sono interessato al mondo</w:t>
+      </w:r>
+    </w:p>
     <w:p>
       <w:pPr>
         <w:spacing w:before="72" w:after="36"/>
@@ -2026,7 +2026,7 @@
           <w:szCs w:val="24"/>
           <w:rStyle w:val="big"/>
         </w:rPr>
-        <w:t xml:space="preserve">                                                                                                        Mentre è seduto e ti osserva prova a nascondere un giocattolo sotto una coperta, probabilmente lo andrà a cercare e se non lo fa spontaneamente incoraggalo a farlo tirando tu  la coperta e... sorpresa!!!  </w:t>
+        <w:t xml:space="preserve">                                                                                                        Mentre è seduto e ti osserva prova a nascondere un giocattolo sotto una coperta, probabilmente lo andrà a cercare e se non lo fa spontaneamente incoraggialo a farlo tirando tu  la coperta e... sorpresa!!!  </w:t>
       </w:r>
     </w:p>
     <w:p>
@@ -2103,9 +2103,9 @@
     </w:p>
     <w:p>
       <w:pPr>
-        <w:spacing w:before="288" w:after="144"/>
-      </w:pPr>
-      <w:hyperlink w:history="1" r:id="rIdbvukjtsnqv">
+        <w:spacing w:before="432" w:after="72"/>
+      </w:pPr>
+      <w:hyperlink w:history="1" r:id="rId_k2ycydnsj">
         <w:r>
           <w:rPr>
             <w:rStyle w:val="Hyperlink"/>
@@ -2128,7 +2128,7 @@
           <w:top w:space="2" w:val="single" w:sz="3"/>
           <w:bottom w:space="2" w:val="single" w:sz="3"/>
         </w:pBdr>
-        <w:spacing w:before="288" w:after="144"/>
+        <w:spacing w:before="432" w:after="72"/>
       </w:pPr>
       <w:r>
         <w:rPr>
@@ -2166,19 +2166,19 @@
     </w:p>
     <w:p>
       <w:pPr>
-        <w:spacing w:before="288" w:after="144"/>
-      </w:pPr>
-    </w:p>
-    <w:r>
-      <w:rPr>
-        <w:b w:val="true"/>
-        <w:bCs w:val="true"/>
-        <w:sz w:val="28"/>
-        <w:szCs w:val="28"/>
-        <w:rStyle w:val="h2_strong"/>
-      </w:rPr>
-      <w:t xml:space="preserve">Il mondo è sicuro</w:t>
-    </w:r>
+        <w:spacing w:before="432" w:after="72"/>
+      </w:pPr>
+      <w:r>
+        <w:rPr>
+          <w:b w:val="true"/>
+          <w:bCs w:val="true"/>
+          <w:sz w:val="28"/>
+          <w:szCs w:val="28"/>
+          <w:rStyle w:val="h2_strong"/>
+        </w:rPr>
+        <w:t xml:space="preserve">Il mondo è sicuro</w:t>
+      </w:r>
+    </w:p>
     <w:p>
       <w:pPr>
         <w:spacing w:before="72" w:after="36"/>
@@ -2399,9 +2399,9 @@
     </w:p>
     <w:p>
       <w:pPr>
-        <w:spacing w:before="288" w:after="144"/>
-      </w:pPr>
-      <w:hyperlink w:history="1" r:id="rIdmnpc9mkqwq">
+        <w:spacing w:before="432" w:after="72"/>
+      </w:pPr>
+      <w:hyperlink w:history="1" r:id="rIdqcr2cuanj_">
         <w:r>
           <w:rPr>
             <w:rStyle w:val="Hyperlink"/>
@@ -2424,7 +2424,7 @@
           <w:top w:space="2" w:val="single" w:sz="3"/>
           <w:bottom w:space="2" w:val="single" w:sz="3"/>
         </w:pBdr>
-        <w:spacing w:before="288" w:after="144"/>
+        <w:spacing w:before="432" w:after="72"/>
       </w:pPr>
       <w:r>
         <w:rPr>
@@ -2462,19 +2462,19 @@
     </w:p>
     <w:p>
       <w:pPr>
-        <w:spacing w:before="288" w:after="144"/>
-      </w:pPr>
-    </w:p>
-    <w:r>
-      <w:rPr>
-        <w:b w:val="true"/>
-        <w:bCs w:val="true"/>
-        <w:sz w:val="28"/>
-        <w:szCs w:val="28"/>
-        <w:rStyle w:val="h2_strong"/>
-      </w:rPr>
-      <w:t xml:space="preserve">Impilo e incolonno</w:t>
-    </w:r>
+        <w:spacing w:before="432" w:after="72"/>
+      </w:pPr>
+      <w:r>
+        <w:rPr>
+          <w:b w:val="true"/>
+          <w:bCs w:val="true"/>
+          <w:sz w:val="28"/>
+          <w:szCs w:val="28"/>
+          <w:rStyle w:val="h2_strong"/>
+        </w:rPr>
+        <w:t xml:space="preserve">Impilo e incolonno</w:t>
+      </w:r>
+    </w:p>
     <w:p>
       <w:pPr>
         <w:spacing w:before="72" w:after="36"/>
@@ -2559,9 +2559,9 @@
     </w:p>
     <w:p>
       <w:pPr>
-        <w:spacing w:before="288" w:after="144"/>
-      </w:pPr>
-      <w:hyperlink w:history="1" r:id="rIde0tnzqrdki">
+        <w:spacing w:before="432" w:after="72"/>
+      </w:pPr>
+      <w:hyperlink w:history="1" r:id="rIdvevi1is7n_">
         <w:r>
           <w:rPr>
             <w:rStyle w:val="Hyperlink"/>
@@ -2584,7 +2584,7 @@
           <w:top w:space="2" w:val="single" w:sz="3"/>
           <w:bottom w:space="2" w:val="single" w:sz="3"/>
         </w:pBdr>
-        <w:spacing w:before="288" w:after="144"/>
+        <w:spacing w:before="432" w:after="72"/>
       </w:pPr>
       <w:r>
         <w:rPr>
@@ -2622,19 +2622,19 @@
     </w:p>
     <w:p>
       <w:pPr>
-        <w:spacing w:before="288" w:after="144"/>
-      </w:pPr>
-    </w:p>
-    <w:r>
-      <w:rPr>
-        <w:b w:val="true"/>
-        <w:bCs w:val="true"/>
-        <w:sz w:val="28"/>
-        <w:szCs w:val="28"/>
-        <w:rStyle w:val="h2_strong"/>
-      </w:rPr>
-      <w:t xml:space="preserve">Proteggilo ma non spaventarlo</w:t>
-    </w:r>
+        <w:spacing w:before="432" w:after="72"/>
+      </w:pPr>
+      <w:r>
+        <w:rPr>
+          <w:b w:val="true"/>
+          <w:bCs w:val="true"/>
+          <w:sz w:val="28"/>
+          <w:szCs w:val="28"/>
+          <w:rStyle w:val="h2_strong"/>
+        </w:rPr>
+        <w:t xml:space="preserve">Proteggilo ma non spaventarlo</w:t>
+      </w:r>
+    </w:p>
     <w:p>
       <w:pPr>
         <w:spacing w:before="72" w:after="36"/>
@@ -2771,9 +2771,9 @@
     </w:p>
     <w:p>
       <w:pPr>
-        <w:spacing w:before="288" w:after="144"/>
-      </w:pPr>
-      <w:hyperlink w:history="1" r:id="rId_5mhfjjktk">
+        <w:spacing w:before="432" w:after="72"/>
+      </w:pPr>
+      <w:hyperlink w:history="1" r:id="rIdtxzngj1pp9">
         <w:r>
           <w:rPr>
             <w:rStyle w:val="Hyperlink"/>
@@ -2796,7 +2796,7 @@
           <w:top w:space="2" w:val="single" w:sz="3"/>
           <w:bottom w:space="2" w:val="single" w:sz="3"/>
         </w:pBdr>
-        <w:spacing w:before="288" w:after="144"/>
+        <w:spacing w:before="432" w:after="72"/>
       </w:pPr>
       <w:r>
         <w:rPr>
@@ -2834,19 +2834,19 @@
     </w:p>
     <w:p>
       <w:pPr>
-        <w:spacing w:before="288" w:after="144"/>
-      </w:pPr>
-    </w:p>
-    <w:r>
-      <w:rPr>
-        <w:b w:val="true"/>
-        <w:bCs w:val="true"/>
-        <w:sz w:val="28"/>
-        <w:szCs w:val="28"/>
-        <w:rStyle w:val="h2_strong"/>
-      </w:rPr>
-      <w:t xml:space="preserve">Curioso come uno scienziato</w:t>
-    </w:r>
+        <w:spacing w:before="432" w:after="72"/>
+      </w:pPr>
+      <w:r>
+        <w:rPr>
+          <w:b w:val="true"/>
+          <w:bCs w:val="true"/>
+          <w:sz w:val="28"/>
+          <w:szCs w:val="28"/>
+          <w:rStyle w:val="h2_strong"/>
+        </w:rPr>
+        <w:t xml:space="preserve">Curioso come uno scienziato</w:t>
+      </w:r>
+    </w:p>
     <w:p>
       <w:pPr>
         <w:spacing w:before="72" w:after="36"/>
@@ -2989,9 +2989,9 @@
     </w:p>
     <w:p>
       <w:pPr>
-        <w:spacing w:before="288" w:after="144"/>
-      </w:pPr>
-      <w:hyperlink w:history="1" r:id="rId4fypmymirx">
+        <w:spacing w:before="432" w:after="72"/>
+      </w:pPr>
+      <w:hyperlink w:history="1" r:id="rIdka5ggswazq">
         <w:r>
           <w:rPr>
             <w:rStyle w:val="Hyperlink"/>
@@ -3014,7 +3014,7 @@
           <w:top w:space="2" w:val="single" w:sz="3"/>
           <w:bottom w:space="2" w:val="single" w:sz="3"/>
         </w:pBdr>
-        <w:spacing w:before="288" w:after="144"/>
+        <w:spacing w:before="432" w:after="72"/>
       </w:pPr>
       <w:r>
         <w:rPr>
@@ -3052,19 +3052,19 @@
     </w:p>
     <w:p>
       <w:pPr>
-        <w:spacing w:before="288" w:after="144"/>
-      </w:pPr>
-    </w:p>
-    <w:r>
-      <w:rPr>
-        <w:b w:val="true"/>
-        <w:bCs w:val="true"/>
-        <w:sz w:val="28"/>
-        <w:szCs w:val="28"/>
-        <w:rStyle w:val="h2_strong"/>
-      </w:rPr>
-      <w:t xml:space="preserve">I "Diritti naturali dei bambini"</w:t>
-    </w:r>
+        <w:spacing w:before="432" w:after="72"/>
+      </w:pPr>
+      <w:r>
+        <w:rPr>
+          <w:b w:val="true"/>
+          <w:bCs w:val="true"/>
+          <w:sz w:val="28"/>
+          <w:szCs w:val="28"/>
+          <w:rStyle w:val="h2_strong"/>
+        </w:rPr>
+        <w:t xml:space="preserve">I "Diritti naturali dei bambini"</w:t>
+      </w:r>
+    </w:p>
     <w:p>
       <w:pPr>
         <w:spacing w:before="72" w:after="36"/>
@@ -3085,7 +3085,7 @@
           <w:szCs w:val="24"/>
           <w:rStyle w:val="big"/>
         </w:rPr>
-        <w:t xml:space="preserve"> Conducilo regolarmente  al parco vicino casa, e tutte le volte che ne hai la possibilià in montagna o al mare  o comunque in posti in cui abbia la possibiità di esplorare, conoscere mondi nuovi ed anche incontrare altri bambini.</w:t>
+        <w:t xml:space="preserve"> Conducilo regolarmente  al parco vicino casa, e tutte le volte che puoi in montagna o al mare  o comunque in posti in cui abbia la possibilità di esplorare, conoscere mondi nuovi ed anche incontrare altri bambini.</w:t>
       </w:r>
     </w:p>
     <w:p>
@@ -3247,9 +3247,9 @@
     </w:p>
     <w:p>
       <w:pPr>
-        <w:spacing w:before="288" w:after="144"/>
-      </w:pPr>
-      <w:hyperlink w:history="1" r:id="rIdygcxycw01s">
+        <w:spacing w:before="432" w:after="72"/>
+      </w:pPr>
+      <w:hyperlink w:history="1" r:id="rIdvhqhtt3np0">
         <w:r>
           <w:rPr>
             <w:rStyle w:val="Hyperlink"/>
@@ -3272,7 +3272,7 @@
           <w:top w:space="2" w:val="single" w:sz="3"/>
           <w:bottom w:space="2" w:val="single" w:sz="3"/>
         </w:pBdr>
-        <w:spacing w:before="288" w:after="144"/>
+        <w:spacing w:before="432" w:after="72"/>
       </w:pPr>
       <w:r>
         <w:rPr>
@@ -3310,19 +3310,19 @@
     </w:p>
     <w:p>
       <w:pPr>
-        <w:spacing w:before="288" w:after="144"/>
-      </w:pPr>
-    </w:p>
-    <w:r>
-      <w:rPr>
-        <w:b w:val="true"/>
-        <w:bCs w:val="true"/>
-        <w:sz w:val="28"/>
-        <w:szCs w:val="28"/>
-        <w:rStyle w:val="h2_strong"/>
-      </w:rPr>
-      <w:t xml:space="preserve">Giochiamo insieme</w:t>
-    </w:r>
+        <w:spacing w:before="432" w:after="72"/>
+      </w:pPr>
+      <w:r>
+        <w:rPr>
+          <w:b w:val="true"/>
+          <w:bCs w:val="true"/>
+          <w:sz w:val="28"/>
+          <w:szCs w:val="28"/>
+          <w:rStyle w:val="h2_strong"/>
+        </w:rPr>
+        <w:t xml:space="preserve">Giochiamo insieme</w:t>
+      </w:r>
+    </w:p>
     <w:p>
       <w:pPr>
         <w:spacing w:before="72" w:after="36"/>
@@ -3351,50 +3351,17 @@
     </w:p>
     <w:p>
       <w:pPr>
-        <w:spacing w:before="288" w:after="144"/>
-      </w:pPr>
-    </w:p>
-    <w:r>
-      <w:rPr>
-        <w:b w:val="true"/>
-        <w:bCs w:val="true"/>
-        <w:sz w:val="28"/>
-        <w:szCs w:val="28"/>
-        <w:rStyle w:val="h2_strong"/>
-      </w:rPr>
-      <w:t xml:space="preserve">Balla e fermati con la musica                                                                                                                                                                                                          </w:t>
-    </w:r>
-    <w:r>
-      <w:rPr>
-        <w:b w:val="true"/>
-        <w:bCs w:val="true"/>
-        <w:sz w:val="28"/>
-        <w:szCs w:val="28"/>
-        <w:rStyle w:val="h2"/>
-      </w:rPr>
-      <w:t xml:space="preserve">Mentre ascoltate una  musica  incoraggia il tuo bambino a ballare o muoversi come preferisce. Quindi istruiscilo a fermarsi quando la musica finisce. Questo tipo di attività rafforza  le capacità di ascolto e l'autoregolazione esercitandosi a fermarsi e ripartire con la musica. Questa è un'abilità molto utile per quando andrà  a scuola e dovrà seguire indicazioni e regole.</w:t>
-    </w:r>
-    <w:p>
-      <w:pPr>
-        <w:spacing w:before="288" w:after="144"/>
-      </w:pPr>
-    </w:p>
-    <w:r>
-      <w:rPr>
-        <w:b w:val="true"/>
-        <w:bCs w:val="true"/>
-        <w:sz w:val="28"/>
-        <w:szCs w:val="28"/>
-        <w:rStyle w:val="h2_strong"/>
-      </w:rPr>
-      <w:t xml:space="preserve">Crea un "carro" fatto in casa                                                                                                                                                                                                             </w:t>
-    </w:r>
-    <w:p>
-      <w:pPr>
-        <w:spacing w:before="288" w:after="144"/>
-      </w:pPr>
-      <w:r>
-        <w:t xml:space="preserve">Attacca uno spago o un nastro di 30.35 cm a una scatola da scarpe usando un nastro robusto. Mostra al tuo bambino come può tirare la corda per far muovere la scatola.  Dagli un compito da far svolgere al suo "carro", come portare degli oggetti da riporre nella sua stanza o consegnare la posta al nonno in un'altra stanza. Questo tipo di attività sviluppa capacità fisiche e di risoluzione dei problemi mentre impara a usare un oggetto come uno "strumento" (tirando la corda per spostare la scatola.)</w:t>
+        <w:spacing w:before="432" w:after="72"/>
+      </w:pPr>
+      <w:r>
+        <w:rPr>
+          <w:b w:val="true"/>
+          <w:bCs w:val="true"/>
+          <w:sz w:val="28"/>
+          <w:szCs w:val="28"/>
+          <w:rStyle w:val="h2_strong"/>
+        </w:rPr>
+        <w:t xml:space="preserve">Balla e fermati con la musica                                                                                                                                                                                                          </w:t>
       </w:r>
       <w:r>
         <w:rPr>
@@ -3404,31 +3371,28 @@
           <w:szCs w:val="28"/>
           <w:rStyle w:val="h2"/>
         </w:rPr>
-        <w:t xml:space="preserve">Attacca uno spago o un nastro di 30.35 cm a una scatola da scarpe usando un nastro robusto. Mostra al tuo bambino come può tirare la corda per far muovere la scatola.  Dagli un compito da far svolgere al suo "carro", come portare degli oggetti da riporre nella sua stanza o consegnare la posta al nonno in un'altra stanza. Questo tipo di attività sviluppa capacità fisiche e di risoluzione dei problemi mentre impara a usare un oggetto come uno "strumento" (tirando la corda per spostare la scatola.)</w:t>
-      </w:r>
-    </w:p>
-    <w:p>
-      <w:pPr>
-        <w:spacing w:before="288" w:after="144"/>
-      </w:pPr>
-    </w:p>
-    <w:r>
-      <w:rPr>
-        <w:b w:val="true"/>
-        <w:bCs w:val="true"/>
-        <w:sz w:val="28"/>
-        <w:szCs w:val="28"/>
-        <w:rStyle w:val="h2_strong"/>
-      </w:rPr>
-      <w:t xml:space="preserve">Ciao, arrivederci</w:t>
-    </w:r>
-    <w:p>
-      <w:pPr>
-        <w:spacing w:before="288" w:after="144"/>
-      </w:pPr>
-      <w:r>
-        <w:t xml:space="preserve">Crea un tunnel da una grande scatola di cartone aprendo entrambe le estremità. Il tuo bambino si pone ad  un'estremità del tunnel e tu a quella opposta. Sbircia la sua faccia nel tunnel e dì: "Ciao!" Quindi allontanati dal tunnel (cosicchè non possa vederti) e dì: "Ciao!"  Cercherà di comunicare con te strisciando per trovarti o proverà a ripetere i tuoi "ciao" e "ciao". Questa attività incoraggia il linguaggio, la risoluzione dei problemi e favorisce l'acquisizione di nuove abilità fisiche.</w:t>
-      </w:r>
+        <w:t xml:space="preserve">Mentre ascoltate una  musica  incoraggia il tuo bambino a ballare o muoversi come preferisce. Quindi istruiscilo a fermarsi quando la musica finisce. Questo tipo di attività rafforza  le capacità di ascolto e l'autoregolazione esercitandosi a fermarsi e ripartire con la musica. Questa è un'abilità molto utile per quando andrà  a scuola e dovrà seguire indicazioni e regole.</w:t>
+      </w:r>
+    </w:p>
+    <w:p>
+      <w:pPr>
+        <w:spacing w:before="432" w:after="72"/>
+      </w:pPr>
+      <w:r>
+        <w:rPr>
+          <w:b w:val="true"/>
+          <w:bCs w:val="true"/>
+          <w:sz w:val="28"/>
+          <w:szCs w:val="28"/>
+          <w:rStyle w:val="h2_strong"/>
+        </w:rPr>
+        <w:t xml:space="preserve">Crea un "carro" fatto in casa                                                                                                                                                                                                             </w:t>
+      </w:r>
+    </w:p>
+    <w:p>
+      <w:pPr>
+        <w:spacing w:before="432" w:after="72"/>
+      </w:pPr>
       <w:r>
         <w:rPr>
           <w:b w:val="true"/>
@@ -3437,14 +3401,44 @@
           <w:szCs w:val="28"/>
           <w:rStyle w:val="h2"/>
         </w:rPr>
+        <w:t xml:space="preserve">Attacca uno spago o un nastro di 30.35 cm a una scatola da scarpe usando un nastro robusto. Mostra al tuo bambino come può tirare la corda per far muovere la scatola.  Dagli un compito da far svolgere al suo "carro", come portare degli oggetti da riporre nella sua stanza o consegnare la posta al nonno in un'altra stanza. Questo tipo di attività sviluppa capacità fisiche e di risoluzione dei problemi mentre impara a usare un oggetto come uno "strumento" (tirando la corda per spostare la scatola.)</w:t>
+      </w:r>
+    </w:p>
+    <w:p>
+      <w:pPr>
+        <w:spacing w:before="432" w:after="72"/>
+      </w:pPr>
+      <w:r>
+        <w:rPr>
+          <w:b w:val="true"/>
+          <w:bCs w:val="true"/>
+          <w:sz w:val="28"/>
+          <w:szCs w:val="28"/>
+          <w:rStyle w:val="h2_strong"/>
+        </w:rPr>
+        <w:t xml:space="preserve">Ciao, arrivederci</w:t>
+      </w:r>
+    </w:p>
+    <w:p>
+      <w:pPr>
+        <w:spacing w:before="432" w:after="72"/>
+      </w:pPr>
+      <w:r>
+        <w:rPr>
+          <w:b w:val="true"/>
+          <w:bCs w:val="true"/>
+          <w:sz w:val="28"/>
+          <w:szCs w:val="28"/>
+          <w:rStyle w:val="h2"/>
+        </w:rPr>
         <w:t xml:space="preserve">Crea un tunnel da una grande scatola di cartone aprendo entrambe le estremità. Il tuo bambino si pone ad  un'estremità del tunnel e tu a quella opposta. Sbircia la sua faccia nel tunnel e dì: "Ciao!" Quindi allontanati dal tunnel (cosicchè non possa vederti) e dì: "Ciao!"  Cercherà di comunicare con te strisciando per trovarti o proverà a ripetere i tuoi "ciao" e "ciao". Questa attività incoraggia il linguaggio, la risoluzione dei problemi e favorisce l'acquisizione di nuove abilità fisiche.</w:t>
       </w:r>
     </w:p>
     <w:p>
       <w:pPr>
-        <w:spacing w:before="288" w:after="144"/>
-      </w:pPr>
-      <w:hyperlink w:history="1" r:id="rIdxtw6dxhewj">
+        <w:spacing w:before="432" w:after="72"/>
+      </w:pPr>
+      <w:hyperlink w:history="1" r:id="rIdgfdeivj5il">
         <w:r>
           <w:rPr>
             <w:rStyle w:val="Hyperlink"/>
@@ -3467,7 +3461,7 @@
           <w:top w:space="2" w:val="single" w:sz="3"/>
           <w:bottom w:space="2" w:val="single" w:sz="3"/>
         </w:pBdr>
-        <w:spacing w:before="288" w:after="144"/>
+        <w:spacing w:before="432" w:after="72"/>
       </w:pPr>
       <w:r>
         <w:rPr>
@@ -3505,19 +3499,19 @@
     </w:p>
     <w:p>
       <w:pPr>
-        <w:spacing w:before="288" w:after="144"/>
-      </w:pPr>
-    </w:p>
-    <w:r>
-      <w:rPr>
-        <w:b w:val="true"/>
-        <w:bCs w:val="true"/>
-        <w:sz w:val="28"/>
-        <w:szCs w:val="28"/>
-        <w:rStyle w:val="h2_strong"/>
-      </w:rPr>
-      <w:t xml:space="preserve">L'importanza dell'imitazione</w:t>
-    </w:r>
+        <w:spacing w:before="432" w:after="72"/>
+      </w:pPr>
+      <w:r>
+        <w:rPr>
+          <w:b w:val="true"/>
+          <w:bCs w:val="true"/>
+          <w:sz w:val="28"/>
+          <w:szCs w:val="28"/>
+          <w:rStyle w:val="h2_strong"/>
+        </w:rPr>
+        <w:t xml:space="preserve">L'importanza dell'imitazione</w:t>
+      </w:r>
+    </w:p>
     <w:p>
       <w:pPr>
         <w:spacing w:before="72" w:after="36"/>
@@ -3546,7 +3540,7 @@
           <w:szCs w:val="24"/>
           <w:rStyle w:val="big"/>
         </w:rPr>
-        <w:t xml:space="preserve">, il bambino comincia ad imitare le azioni che vedono compiere intorno a loro (cullare, dar da mangiare alle bambole, guidare la macchina). Gli oggetti vangono ancora usati per quella che è la loro reale funzione, ma si tratta di un</w:t>
+        <w:t xml:space="preserve">, il bambino comincia ad imitare le azioni che vedono compiere intorno a loro (cullare, dar da mangiare alle bambole, guidare la macchina). Gli oggetti vengono ancora usati per quella che è la loro reale funzione, ma si tratta di un</w:t>
       </w:r>
       <w:r>
         <w:rPr>
@@ -3600,7 +3594,7 @@
           <w:szCs w:val="24"/>
           <w:rStyle w:val="big"/>
         </w:rPr>
-        <w:t xml:space="preserve">replicando i gesti e le azioni che si svolgono  attorno a lui, pulirà casa , guiderà un'automobile, darà da mangiare alla bambola. ripetendo gesti e azioni conosciuti, e esibirà queste sue nuove capacità rivolgendosi a voi, il suo pubblico  preferito. Incoraggiatelo  e state al gioco, capirà che quello che fa è importante per voi e sarà stimolato a provarci ancora                                                                                                                                                         Dopo qualche tempo vedrete il vostro piccolo approfondire sempre di più il suo gioco di finzione: esempio classico è quello del caffè finto offerto alla bambola. Il bambino sa che la tazza è vuota e che la situazione è una finzione, ma l’oggetto nel gioco è ancora utilizzato secondo la sua funzione “reale” (la tazza anche se vuota è usata come contenitore di liquido da bere). Il gioco di finzione si trsformerà progressivamente in gioco simbolico                                  </w:t>
+        <w:t xml:space="preserve">replicando i gesti e le azioni che si svolgono  attorno a lui, pulirà casa , guiderà un'automobile, darà da mangiare alla bambola. ripetendo gesti e azioni conosciuti, e esibirà queste sue nuove capacità rivolgendosi a voi, il suo pubblico  preferito. Incoraggiatelo  e state al gioco, capirà che quello che fa è importante per voi e sarà stimolato a provarci ancora                                                                                                                                                         Dopo qualche tempo vedrete il vostro piccolo approfondire sempre di più il suo gioco di finzione: esempio classico è quello del caffè finto offerto alla bambola. Il bambino sa che la tazza è vuota e che la situazione è una finzione, ma l’oggetto nel gioco è ancora utilizzato secondo la sua funzione “reale” (la tazza anche se vuota è usata come contenitore di liquido da bere). Il gioco di finzione si trasformerà progressivamente in gioco simbolico                                  </w:t>
       </w:r>
     </w:p>
     <w:p>
@@ -3659,9 +3653,9 @@
     </w:p>
     <w:p>
       <w:pPr>
-        <w:spacing w:before="288" w:after="144"/>
-      </w:pPr>
-      <w:hyperlink w:history="1" r:id="rId18inmvtqiji">
+        <w:spacing w:before="432" w:after="72"/>
+      </w:pPr>
+      <w:hyperlink w:history="1" r:id="rIdfbgzsatbmjg">
         <w:r>
           <w:rPr>
             <w:rStyle w:val="Hyperlink"/>
@@ -3684,7 +3678,7 @@
           <w:top w:space="2" w:val="single" w:sz="3"/>
           <w:bottom w:space="2" w:val="single" w:sz="3"/>
         </w:pBdr>
-        <w:spacing w:before="288" w:after="144"/>
+        <w:spacing w:before="432" w:after="72"/>
       </w:pPr>
       <w:r>
         <w:rPr>
@@ -3722,19 +3716,19 @@
     </w:p>
     <w:p>
       <w:pPr>
-        <w:spacing w:before="288" w:after="144"/>
-      </w:pPr>
-    </w:p>
-    <w:r>
-      <w:rPr>
-        <w:b w:val="true"/>
-        <w:bCs w:val="true"/>
-        <w:sz w:val="28"/>
-        <w:szCs w:val="28"/>
-        <w:rStyle w:val="h2_strong"/>
-      </w:rPr>
-      <w:t xml:space="preserve">Creiamo, ricicliamo e giochiamo</w:t>
-    </w:r>
+        <w:spacing w:before="432" w:after="72"/>
+      </w:pPr>
+      <w:r>
+        <w:rPr>
+          <w:b w:val="true"/>
+          <w:bCs w:val="true"/>
+          <w:sz w:val="28"/>
+          <w:szCs w:val="28"/>
+          <w:rStyle w:val="h2_strong"/>
+        </w:rPr>
+        <w:t xml:space="preserve">Creiamo, ricicliamo e giochiamo</w:t>
+      </w:r>
+    </w:p>
     <w:p>
       <w:pPr>
         <w:spacing w:before="72" w:after="36"/>
@@ -4050,9 +4044,9 @@
     </w:p>
     <w:p>
       <w:pPr>
-        <w:spacing w:before="288" w:after="144"/>
-      </w:pPr>
-      <w:hyperlink w:history="1" r:id="rId_rbmboh4i9w">
+        <w:spacing w:before="432" w:after="72"/>
+      </w:pPr>
+      <w:hyperlink w:history="1" r:id="rIdpdziofp9lcf">
         <w:r>
           <w:rPr>
             <w:rStyle w:val="Hyperlink"/>
@@ -4075,7 +4069,7 @@
           <w:top w:space="2" w:val="single" w:sz="3"/>
           <w:bottom w:space="2" w:val="single" w:sz="3"/>
         </w:pBdr>
-        <w:spacing w:before="288" w:after="144"/>
+        <w:spacing w:before="432" w:after="72"/>
       </w:pPr>
       <w:r>
         <w:rPr>
@@ -4113,19 +4107,19 @@
     </w:p>
     <w:p>
       <w:pPr>
-        <w:spacing w:before="288" w:after="144"/>
-      </w:pPr>
-    </w:p>
-    <w:r>
-      <w:rPr>
-        <w:b w:val="true"/>
-        <w:bCs w:val="true"/>
-        <w:sz w:val="28"/>
-        <w:szCs w:val="28"/>
-        <w:rStyle w:val="h2_strong"/>
-      </w:rPr>
-      <w:t xml:space="preserve">Maggiori capacità, giochi diversi</w:t>
-    </w:r>
+        <w:spacing w:before="432" w:after="72"/>
+      </w:pPr>
+      <w:r>
+        <w:rPr>
+          <w:b w:val="true"/>
+          <w:bCs w:val="true"/>
+          <w:sz w:val="28"/>
+          <w:szCs w:val="28"/>
+          <w:rStyle w:val="h2_strong"/>
+        </w:rPr>
+        <w:t xml:space="preserve">Maggiori capacità, giochi diversi</w:t>
+      </w:r>
+    </w:p>
     <w:p>
       <w:pPr>
         <w:spacing w:before="72" w:after="36"/>
@@ -4423,19 +4417,19 @@
     </w:p>
     <w:p>
       <w:pPr>
-        <w:spacing w:before="288" w:after="144"/>
-      </w:pPr>
-    </w:p>
-    <w:r>
-      <w:rPr>
-        <w:b w:val="true"/>
-        <w:bCs w:val="true"/>
-        <w:sz w:val="28"/>
-        <w:szCs w:val="28"/>
-        <w:rStyle w:val="h2_strong_big"/>
-      </w:rPr>
-      <w:t xml:space="preserve">Si muove sempre di più</w:t>
-    </w:r>
+        <w:spacing w:before="432" w:after="72"/>
+      </w:pPr>
+      <w:r>
+        <w:rPr>
+          <w:b w:val="true"/>
+          <w:bCs w:val="true"/>
+          <w:sz w:val="28"/>
+          <w:szCs w:val="28"/>
+          <w:rStyle w:val="h2_strong_big"/>
+        </w:rPr>
+        <w:t xml:space="preserve">Si muove sempre di più</w:t>
+      </w:r>
+    </w:p>
     <w:p>
       <w:pPr>
         <w:spacing w:before="72" w:after="36"/>
@@ -4459,7 +4453,7 @@
           <w:szCs w:val="24"/>
           <w:rStyle w:val="big_big"/>
         </w:rPr>
-        <w:t xml:space="preserve">Giocatttoli che puoi proporre:</w:t>
+        <w:t xml:space="preserve">Giocattoli che puoi proporre:</w:t>
       </w:r>
     </w:p>
     <w:p>
@@ -4623,11 +4617,8 @@
     </w:p>
     <w:p>
       <w:pPr>
-        <w:spacing w:before="288" w:after="144"/>
-      </w:pPr>
-      <w:r>
-        <w:t xml:space="preserve"> </w:t>
-      </w:r>
+        <w:spacing w:before="432" w:after="72"/>
+      </w:pPr>
       <w:r>
         <w:rPr>
           <w:b w:val="true"/>
@@ -4641,9 +4632,9 @@
     </w:p>
     <w:p>
       <w:pPr>
-        <w:spacing w:before="288" w:after="144"/>
-      </w:pPr>
-      <w:hyperlink w:history="1" r:id="rIdigkl4-adz4d">
+        <w:spacing w:before="432" w:after="72"/>
+      </w:pPr>
+      <w:hyperlink w:history="1" r:id="rIdtyxn4tnonwa">
         <w:r>
           <w:rPr>
             <w:rStyle w:val="Hyperlink"/>
@@ -4666,7 +4657,7 @@
           <w:top w:space="2" w:val="single" w:sz="3"/>
           <w:bottom w:space="2" w:val="single" w:sz="3"/>
         </w:pBdr>
-        <w:spacing w:before="288" w:after="144"/>
+        <w:spacing w:before="432" w:after="72"/>
       </w:pPr>
       <w:r>
         <w:rPr>
@@ -4704,19 +4695,19 @@
     </w:p>
     <w:p>
       <w:pPr>
-        <w:spacing w:before="288" w:after="144"/>
-      </w:pPr>
-    </w:p>
-    <w:r>
-      <w:rPr>
-        <w:b w:val="true"/>
-        <w:bCs w:val="true"/>
-        <w:sz w:val="28"/>
-        <w:szCs w:val="28"/>
-        <w:rStyle w:val="h2_strong"/>
-      </w:rPr>
-      <w:t xml:space="preserve">Ripetendo imparo</w:t>
-    </w:r>
+        <w:spacing w:before="432" w:after="72"/>
+      </w:pPr>
+      <w:r>
+        <w:rPr>
+          <w:b w:val="true"/>
+          <w:bCs w:val="true"/>
+          <w:sz w:val="28"/>
+          <w:szCs w:val="28"/>
+          <w:rStyle w:val="h2_strong"/>
+        </w:rPr>
+        <w:t xml:space="preserve">Ripetendo imparo</w:t>
+      </w:r>
+    </w:p>
     <w:p>
       <w:pPr>
         <w:spacing w:before="72" w:after="36"/>
@@ -4745,24 +4736,23 @@
           <w:szCs w:val="24"/>
           <w:rStyle w:val="big"/>
         </w:rPr>
+        <w:t xml:space="preserve">Più si esercita ed esprime nuove competenze, più è pronto ad affrontare nuove sfide e l'apprendimento continua.</w:t>
+      </w:r>
+      <w:r>
+        <w:rPr>
+          <w:sz w:val="24"/>
+          <w:szCs w:val="24"/>
+          <w:rStyle w:val="big"/>
+        </w:rPr>
+        <w:t xml:space="preserve">Quindi, quando sei tentato di nascondere quel gioco con il quale non pensi di poter giocare ancora una volta, ricorda il ruolo essenziale che la ripetizione gioca nello sviluppo di tuo figlio.                                                                                                                                                                                                      </w:t>
+      </w:r>
+      <w:r>
+        <w:rPr>
+          <w:sz w:val="24"/>
+          <w:szCs w:val="24"/>
+          <w:rStyle w:val="big"/>
+        </w:rPr>
         <w:br/>
-        <w:t xml:space="preserve">Più si esercita ed esprime nuove competenze, più è pronto ad affrontare nuove sfide e l'apprendimento continua.</w:t>
-      </w:r>
-      <w:r>
-        <w:rPr>
-          <w:sz w:val="24"/>
-          <w:szCs w:val="24"/>
-          <w:rStyle w:val="big"/>
-        </w:rPr>
-        <w:br/>
-        <w:t xml:space="preserve">Quindi, quando sei tentato di nascondere quel gioco con il quale non pensi di poter giocare ancora una volta, ricorda il ruolo essenziale che la ripetizione gioca nello sviluppo di tuo figlio.                                                                                                                                                                                                      </w:t>
-      </w:r>
-      <w:r>
-        <w:rPr>
-          <w:sz w:val="24"/>
-          <w:szCs w:val="24"/>
-          <w:rStyle w:val="big"/>
-        </w:rPr>
         <w:t xml:space="preserve">E quando dopo averci provato e riprovato  riesce a fare "Tutto da solo!" ha fatto una grande conquista ed è ricompensato da un forte senso delle proprie capacità.                                                                                                                                                                                                                                      Non dimenticare mai di dimostrargli apertamente la tua approvazione, vede se stesso attraverso i tuoi occhi e i complimenti che riceve da te  lo renderanno più sicuro.</w:t>
       </w:r>
     </w:p>
@@ -4778,9 +4768,9 @@
     </w:p>
     <w:p>
       <w:pPr>
-        <w:spacing w:before="288" w:after="144"/>
-      </w:pPr>
-      <w:hyperlink w:history="1" r:id="rIdtbxegsftqdh">
+        <w:spacing w:before="432" w:after="72"/>
+      </w:pPr>
+      <w:hyperlink w:history="1" r:id="rIdbuwkt5oirww">
         <w:r>
           <w:rPr>
             <w:rStyle w:val="Hyperlink"/>
@@ -4803,7 +4793,7 @@
           <w:top w:space="2" w:val="single" w:sz="3"/>
           <w:bottom w:space="2" w:val="single" w:sz="3"/>
         </w:pBdr>
-        <w:spacing w:before="288" w:after="144"/>
+        <w:spacing w:before="432" w:after="72"/>
       </w:pPr>
       <w:r>
         <w:rPr>
@@ -4841,19 +4831,19 @@
     </w:p>
     <w:p>
       <w:pPr>
-        <w:spacing w:before="288" w:after="144"/>
-      </w:pPr>
-    </w:p>
-    <w:r>
-      <w:rPr>
-        <w:b w:val="true"/>
-        <w:bCs w:val="true"/>
-        <w:sz w:val="28"/>
-        <w:szCs w:val="28"/>
-        <w:rStyle w:val="h2_big"/>
-      </w:rPr>
-      <w:t xml:space="preserve">Con gli altri bambini al nido e al parco</w:t>
-    </w:r>
+        <w:spacing w:before="432" w:after="72"/>
+      </w:pPr>
+      <w:r>
+        <w:rPr>
+          <w:b w:val="true"/>
+          <w:bCs w:val="true"/>
+          <w:sz w:val="28"/>
+          <w:szCs w:val="28"/>
+          <w:rStyle w:val="h2_big"/>
+        </w:rPr>
+        <w:t xml:space="preserve">Con gli altri bambini al nido e al parco</w:t>
+      </w:r>
+    </w:p>
     <w:p>
       <w:pPr>
         <w:spacing w:before="72" w:after="36"/>
@@ -4911,9 +4901,9 @@
     </w:p>
     <w:p>
       <w:pPr>
-        <w:spacing w:before="288" w:after="144"/>
-      </w:pPr>
-      <w:hyperlink w:history="1" r:id="rId6bxfrwajl04">
+        <w:spacing w:before="432" w:after="72"/>
+      </w:pPr>
+      <w:hyperlink w:history="1" r:id="rIdwp406almihn">
         <w:r>
           <w:rPr>
             <w:rStyle w:val="Hyperlink"/>
@@ -4936,7 +4926,7 @@
           <w:top w:space="2" w:val="single" w:sz="3"/>
           <w:bottom w:space="2" w:val="single" w:sz="3"/>
         </w:pBdr>
-        <w:spacing w:before="288" w:after="144"/>
+        <w:spacing w:before="432" w:after="72"/>
       </w:pPr>
       <w:r>
         <w:rPr>
@@ -4974,19 +4964,19 @@
     </w:p>
     <w:p>
       <w:pPr>
-        <w:spacing w:before="288" w:after="144"/>
-      </w:pPr>
-    </w:p>
-    <w:r>
-      <w:rPr>
-        <w:b w:val="true"/>
-        <w:bCs w:val="true"/>
-        <w:sz w:val="28"/>
-        <w:szCs w:val="28"/>
-        <w:rStyle w:val="h2_strong"/>
-      </w:rPr>
-      <w:t xml:space="preserve">Stimoliamo i movimenti fini</w:t>
-    </w:r>
+        <w:spacing w:before="432" w:after="72"/>
+      </w:pPr>
+      <w:r>
+        <w:rPr>
+          <w:b w:val="true"/>
+          <w:bCs w:val="true"/>
+          <w:sz w:val="28"/>
+          <w:szCs w:val="28"/>
+          <w:rStyle w:val="h2_strong"/>
+        </w:rPr>
+        <w:t xml:space="preserve">Stimoliamo i movimenti fini</w:t>
+      </w:r>
+    </w:p>
     <w:p>
       <w:pPr>
         <w:spacing w:before="72" w:after="36"/>
@@ -5020,7 +5010,7 @@
           <w:szCs w:val="24"/>
           <w:rStyle w:val="big"/>
         </w:rPr>
-        <w:t xml:space="preserve"> non è importante solo per la creatività, ma anche per stimolare la manualità fine e per la presa della penna e della matita. Disegnando con i pastelli a cera, i pennarelli e il pennello i bambini acquisiranno sempre più forza nelle dita, miglioreranno pian piano la capacità di afferrafre e di modulare i movimenti delle dita . Lasciate  quindi che il vostro bambino cominci a disegnare fin dai primi anni di vita, dal momento in cui mostra interesse per questa attività naturale, importante e fonte di grande soddisfazione</w:t>
+        <w:t xml:space="preserve"> non è importante solo per la creatività, ma anche per stimolare la manualità fine e per la presa della penna e della matita. Disegnando con i pastelli a cera, i pennarelli e il pennello i bambini acquisiranno sempre più forza nelle dita, miglioreranno pian piano la capacità di afferrare e di modulare i movimenti delle dita . Lasciate  quindi che il vostro bambino cominci a disegnare fin dai primi anni di vita, dal momento in cui mostra interesse per questa attività naturale, importante e fonte di grande soddisfazione</w:t>
       </w:r>
     </w:p>
     <w:p>
@@ -5092,11 +5082,8 @@
     </w:p>
     <w:p>
       <w:pPr>
-        <w:spacing w:before="288" w:after="144"/>
-      </w:pPr>
-      <w:r>
-        <w:t xml:space="preserve"> </w:t>
-      </w:r>
+        <w:spacing w:before="432" w:after="72"/>
+      </w:pPr>
       <w:r>
         <w:rPr>
           <w:b w:val="true"/>
@@ -5110,9 +5097,9 @@
     </w:p>
     <w:p>
       <w:pPr>
-        <w:spacing w:before="288" w:after="144"/>
-      </w:pPr>
-      <w:hyperlink w:history="1" r:id="rIdaisir7l9o-h">
+        <w:spacing w:before="432" w:after="72"/>
+      </w:pPr>
+      <w:hyperlink w:history="1" r:id="rId4l-jd-adk12">
         <w:r>
           <w:rPr>
             <w:rStyle w:val="Hyperlink"/>
@@ -5135,7 +5122,7 @@
           <w:top w:space="2" w:val="single" w:sz="3"/>
           <w:bottom w:space="2" w:val="single" w:sz="3"/>
         </w:pBdr>
-        <w:spacing w:before="288" w:after="144"/>
+        <w:spacing w:before="432" w:after="72"/>
       </w:pPr>
       <w:r>
         <w:rPr>
@@ -5173,19 +5160,19 @@
     </w:p>
     <w:p>
       <w:pPr>
-        <w:spacing w:before="288" w:after="144"/>
-      </w:pPr>
-    </w:p>
-    <w:r>
-      <w:rPr>
-        <w:b w:val="true"/>
-        <w:bCs w:val="true"/>
-        <w:sz w:val="28"/>
-        <w:szCs w:val="28"/>
-        <w:rStyle w:val="h2_strong"/>
-      </w:rPr>
-      <w:t xml:space="preserve">Giochi attivi per tutta la famiglia</w:t>
-    </w:r>
+        <w:spacing w:before="432" w:after="72"/>
+      </w:pPr>
+      <w:r>
+        <w:rPr>
+          <w:b w:val="true"/>
+          <w:bCs w:val="true"/>
+          <w:sz w:val="28"/>
+          <w:szCs w:val="28"/>
+          <w:rStyle w:val="h2_strong"/>
+        </w:rPr>
+        <w:t xml:space="preserve">Giochi attivi per tutta la famiglia</w:t>
+      </w:r>
+    </w:p>
     <w:p>
       <w:pPr>
         <w:spacing w:before="72" w:after="36"/>
@@ -5213,7 +5200,7 @@
           <w:szCs w:val="24"/>
           <w:rStyle w:val="big"/>
         </w:rPr>
-        <w:t xml:space="preserve">Trovate dei luoghi per il gioco attivo. Cortili, campi da gioco e parchi offrono molto spazio per far correre il tuo bambino. Nei periodi più freddi e piovosi cercate centri ricreativi al coperto e parchi giochi. Ma ricordate che stare all'aperto anche quando fa freddo è sempre un bene, basta coprirsi adeguatamete </w:t>
+        <w:t xml:space="preserve">Trovate dei luoghi per il gioco attivo. Cortili, campi da gioco e parchi offrono molto spazio per far correre il tuo bambino. Nei periodi più freddi e piovosi cercate centri ricreativi al coperto e parchi giochi. Ma ricordate che stare all'aperto anche quando fa freddo è sempre un bene, basta coprirsi adeguatamente </w:t>
       </w:r>
     </w:p>
     <w:p>
@@ -5280,7 +5267,7 @@
           <w:szCs w:val="24"/>
           <w:rStyle w:val="big"/>
         </w:rPr>
-        <w:t xml:space="preserve">Spegnete la televisione. I bambini che passano molto tempo a guardare la televisione hanno meno probabilità di essere fisicamente attivi. Potreste scegliere almeno un giorno alla settimana come " il giorno della TV spenta. Invece di guardare la TV quel giorno, fate una passeggiata al parco giochi o giocate ache a casa con una palla di gommapiuma lanciandovela l'un l'altro.</w:t>
+        <w:t xml:space="preserve">Spegnete la televisione. I bambini che passano molto tempo a guardare la televisione hanno meno probabilità di essere fisicamente attivi. Potreste scegliere almeno un giorno alla settimana come " il giorno della TV spenta. Invece di guardare la TV quel giorno, fate una passeggiata al parco giochi o giocate anche a casa con una palla di gommapiuma lanciandovela l'un l'altro.</w:t>
       </w:r>
     </w:p>
     <w:p>
@@ -5336,9 +5323,9 @@
     </w:p>
     <w:p>
       <w:pPr>
-        <w:spacing w:before="288" w:after="144"/>
-      </w:pPr>
-      <w:hyperlink w:history="1" r:id="rIdulzorjjpc23">
+        <w:spacing w:before="432" w:after="72"/>
+      </w:pPr>
+      <w:hyperlink w:history="1" r:id="rIddgpaa-fzxtt">
         <w:r>
           <w:rPr>
             <w:rStyle w:val="Hyperlink"/>
@@ -5361,7 +5348,7 @@
           <w:top w:space="2" w:val="single" w:sz="3"/>
           <w:bottom w:space="2" w:val="single" w:sz="3"/>
         </w:pBdr>
-        <w:spacing w:before="288" w:after="144"/>
+        <w:spacing w:before="432" w:after="72"/>
       </w:pPr>
       <w:r>
         <w:rPr>
@@ -5399,19 +5386,19 @@
     </w:p>
     <w:p>
       <w:pPr>
-        <w:spacing w:before="288" w:after="144"/>
-      </w:pPr>
-    </w:p>
-    <w:r>
-      <w:rPr>
-        <w:b w:val="true"/>
-        <w:bCs w:val="true"/>
-        <w:sz w:val="28"/>
-        <w:szCs w:val="28"/>
-        <w:rStyle w:val="h2_strong"/>
-      </w:rPr>
-      <w:t xml:space="preserve">Nuovi giochi</w:t>
-    </w:r>
+        <w:spacing w:before="432" w:after="72"/>
+      </w:pPr>
+      <w:r>
+        <w:rPr>
+          <w:b w:val="true"/>
+          <w:bCs w:val="true"/>
+          <w:sz w:val="28"/>
+          <w:szCs w:val="28"/>
+          <w:rStyle w:val="h2_strong"/>
+        </w:rPr>
+        <w:t xml:space="preserve">Nuovi giochi</w:t>
+      </w:r>
+    </w:p>
     <w:p>
       <w:pPr>
         <w:spacing w:before="72" w:after="36"/>
@@ -5687,11 +5674,8 @@
     </w:p>
     <w:p>
       <w:pPr>
-        <w:spacing w:before="288" w:after="144"/>
-      </w:pPr>
-      <w:r>
-        <w:t xml:space="preserve"> </w:t>
-      </w:r>
+        <w:spacing w:before="432" w:after="72"/>
+      </w:pPr>
       <w:r>
         <w:rPr>
           <w:b w:val="true"/>
@@ -5705,11 +5689,8 @@
     </w:p>
     <w:p>
       <w:pPr>
-        <w:spacing w:before="288" w:after="144"/>
-      </w:pPr>
-      <w:r>
-        <w:t xml:space="preserve"> </w:t>
-      </w:r>
+        <w:spacing w:before="432" w:after="72"/>
+      </w:pPr>
       <w:r>
         <w:rPr>
           <w:b w:val="true"/>
@@ -5723,9 +5704,9 @@
     </w:p>
     <w:p>
       <w:pPr>
-        <w:spacing w:before="288" w:after="144"/>
-      </w:pPr>
-      <w:hyperlink w:history="1" r:id="rIdf4_z0exxmvy">
+        <w:spacing w:before="432" w:after="72"/>
+      </w:pPr>
+      <w:hyperlink w:history="1" r:id="rIduftxmaq9u9p">
         <w:r>
           <w:rPr>
             <w:rStyle w:val="Hyperlink"/>
@@ -5748,7 +5729,7 @@
           <w:top w:space="2" w:val="single" w:sz="3"/>
           <w:bottom w:space="2" w:val="single" w:sz="3"/>
         </w:pBdr>
-        <w:spacing w:before="288" w:after="144"/>
+        <w:spacing w:before="432" w:after="72"/>
       </w:pPr>
       <w:r>
         <w:rPr>
@@ -5786,19 +5767,19 @@
     </w:p>
     <w:p>
       <w:pPr>
-        <w:spacing w:before="288" w:after="144"/>
-      </w:pPr>
-    </w:p>
-    <w:r>
-      <w:rPr>
-        <w:b w:val="true"/>
-        <w:bCs w:val="true"/>
-        <w:sz w:val="28"/>
-        <w:szCs w:val="28"/>
-        <w:rStyle w:val="h2_strong"/>
-      </w:rPr>
-      <w:t xml:space="preserve">Un nuovo modo di vedere il mondo</w:t>
-    </w:r>
+        <w:spacing w:before="432" w:after="72"/>
+      </w:pPr>
+      <w:r>
+        <w:rPr>
+          <w:b w:val="true"/>
+          <w:bCs w:val="true"/>
+          <w:sz w:val="28"/>
+          <w:szCs w:val="28"/>
+          <w:rStyle w:val="h2_strong"/>
+        </w:rPr>
+        <w:t xml:space="preserve">Un nuovo modo di vedere il mondo</w:t>
+      </w:r>
+    </w:p>
     <w:p>
       <w:pPr>
         <w:spacing w:before="72" w:after="36"/>
@@ -5827,20 +5808,20 @@
           <w:szCs w:val="24"/>
           <w:rStyle w:val="big"/>
         </w:rPr>
-        <w:t xml:space="preserve">. Se ha bisogno di una macchina prende una seggiolina e comincia a guidare, un pezzo di legno si trasforma in una bambola e un bastone diventa un cavallo, dimostrando di essre capace di vedere oltre le cose, di essere capace di usare la fantasia e l’immaginazione.</w:t>
-      </w:r>
-    </w:p>
-    <w:p>
-      <w:pPr>
-        <w:spacing w:before="72" w:after="36"/>
-      </w:pPr>
-      <w:r>
-        <w:rPr>
-          <w:sz w:val="24"/>
-          <w:szCs w:val="24"/>
-          <w:rStyle w:val="big"/>
-        </w:rPr>
-        <w:t xml:space="preserve">Giocando a far finta i bambini esercitano la propria immaginazione e creatività, sviluppano autoconsapevolezza, imparano a riconoscere le emozioni proprie e altrui, esplorano mondi sconosciuti, acquisicono abilità cognitive e relazionali, sviluppano le prime forme di pensiero astratto, arricchiscono il proprio linguaggio.</w:t>
+        <w:t xml:space="preserve">. Se ha bisogno di una macchina prende una seggiolina e comincia a guidare, un pezzo di legno si trasforma in una bambola e un bastone diventa un cavallo, dimostrando di essere capace di vedere oltre le cose, di essere capace di usare la fantasia e l’immaginazione.</w:t>
+      </w:r>
+    </w:p>
+    <w:p>
+      <w:pPr>
+        <w:spacing w:before="72" w:after="36"/>
+      </w:pPr>
+      <w:r>
+        <w:rPr>
+          <w:sz w:val="24"/>
+          <w:szCs w:val="24"/>
+          <w:rStyle w:val="big"/>
+        </w:rPr>
+        <w:t xml:space="preserve">Giocando a far finta i bambini esercitano la propria immaginazione e creatività, sviluppano autoconsapevolezza, imparano a riconoscere le emozioni proprie e altrui, esplorano mondi sconosciuti, acquisiscono abilità cognitive e relazionali, sviluppano le prime forme di pensiero astratto, arricchiscono il proprio linguaggio.</w:t>
       </w:r>
     </w:p>
     <w:p>
@@ -5866,7 +5847,7 @@
           <w:szCs w:val="24"/>
           <w:rStyle w:val="big"/>
         </w:rPr>
-        <w:t xml:space="preserve">Lasciate che vostro figlio scelga il suo  gioco di finzione e poi partecipate alla sua attività incoraggiandolo a dare libero sfogo alla sua fantasia. E' molto importante che voi partecipiate  al gioco adattandovi alle sue regole, che lo assecondiate lasciando però che sia lui a condurre, inventare e rivoluzionare i concetti del gioco. La vostra attenzione gli farà capire che quello he fa è importante anche per voi e gli darà fiducia in se stesso.</w:t>
+        <w:t xml:space="preserve">Lasciate che vostro figlio scelga il suo  gioco di finzione e poi partecipate alla sua attività incoraggiandolo a dare libero sfogo alla sua fantasia. E' molto importante che voi partecipiate  al gioco adattandovi alle sue regole, che lo assecondiate lasciando però che sia lui a condurre, inventare e rivoluzionare i concetti del gioco. La vostra attenzione gli farà capire che quello che fa è importante anche per voi e gli darà fiducia in se stesso.</w:t>
       </w:r>
     </w:p>
     <w:p>
@@ -5926,11 +5907,8 @@
     </w:p>
     <w:p>
       <w:pPr>
-        <w:spacing w:before="288" w:after="144"/>
-      </w:pPr>
-      <w:r>
-        <w:t xml:space="preserve"> </w:t>
-      </w:r>
+        <w:spacing w:before="432" w:after="72"/>
+      </w:pPr>
       <w:r>
         <w:rPr>
           <w:b w:val="true"/>
@@ -5944,9 +5922,9 @@
     </w:p>
     <w:p>
       <w:pPr>
-        <w:spacing w:before="288" w:after="144"/>
-      </w:pPr>
-      <w:hyperlink w:history="1" r:id="rIdshqbvho6igm">
+        <w:spacing w:before="432" w:after="72"/>
+      </w:pPr>
+      <w:hyperlink w:history="1" r:id="rIdcjw5y1aeaus">
         <w:r>
           <w:rPr>
             <w:rStyle w:val="Hyperlink"/>
@@ -5969,7 +5947,7 @@
           <w:top w:space="2" w:val="single" w:sz="3"/>
           <w:bottom w:space="2" w:val="single" w:sz="3"/>
         </w:pBdr>
-        <w:spacing w:before="288" w:after="144"/>
+        <w:spacing w:before="432" w:after="72"/>
       </w:pPr>
       <w:r>
         <w:rPr>
@@ -6007,19 +5985,19 @@
     </w:p>
     <w:p>
       <w:pPr>
-        <w:spacing w:before="288" w:after="144"/>
-      </w:pPr>
-    </w:p>
-    <w:r>
-      <w:rPr>
-        <w:b w:val="true"/>
-        <w:bCs w:val="true"/>
-        <w:sz w:val="28"/>
-        <w:szCs w:val="28"/>
-        <w:rStyle w:val="h2_strong"/>
-      </w:rPr>
-      <w:t xml:space="preserve">Giochi nuovi da fare insieme</w:t>
-    </w:r>
+        <w:spacing w:before="432" w:after="72"/>
+      </w:pPr>
+      <w:r>
+        <w:rPr>
+          <w:b w:val="true"/>
+          <w:bCs w:val="true"/>
+          <w:sz w:val="28"/>
+          <w:szCs w:val="28"/>
+          <w:rStyle w:val="h2_strong"/>
+        </w:rPr>
+        <w:t xml:space="preserve">Giochi nuovi da fare insieme</w:t>
+      </w:r>
+    </w:p>
     <w:p>
       <w:pPr>
         <w:spacing w:before="72" w:after="36"/>
@@ -6087,7 +6065,7 @@
           <w:szCs w:val="24"/>
           <w:rStyle w:val="big_big"/>
         </w:rPr>
-        <w:t xml:space="preserve"> Sedetevi fuori con il vostro bambino e fate delle  bolle. Osservate quello che  fa il vostro bambino? Si allunga per toccarle? Li segue con i suoi occhi? Cattura una bolla sulla bacchetta a bolle. Chiedetegli se vuole farle scoppiare oppure  lascite che la "afferri" con le dita. Lasciate che il vostro bambino giochi con una gran quantità di bolle. Ditegli  che il suo compito sarà quello di provare a "catturare" quante più bolle possibile e farle scoppiare. Inizia a soffiare bolle e guardalo correre per prenderle.</w:t>
+        <w:t xml:space="preserve"> Sedetevi fuori con il vostro bambino e fate delle  bolle. Osservate quello che  fa il vostro bambino? Si allunga per toccarle? Li segue con i suoi occhi? Cattura una bolla sulla bacchetta a bolle. Chiedetegli se vuole farle scoppiare oppure  lasciate che la "afferri" con le dita. Lasciate che il vostro bambino giochi con una gran quantità di bolle. Ditegli  che il suo compito sarà quello di provare a "catturare" quante più bolle possibile e farle scoppiare. Inizia a soffiare bolle e guardalo correre per prenderle.</w:t>
       </w:r>
     </w:p>
     <w:p>
@@ -6107,9 +6085,9 @@
     </w:p>
     <w:p>
       <w:pPr>
-        <w:spacing w:before="288" w:after="144"/>
-      </w:pPr>
-      <w:hyperlink w:history="1" r:id="rIdkfgsbpr9jvg">
+        <w:spacing w:before="432" w:after="72"/>
+      </w:pPr>
+      <w:hyperlink w:history="1" r:id="rId4w8fmkwq_mv">
         <w:r>
           <w:rPr>
             <w:rStyle w:val="Hyperlink"/>
@@ -6132,7 +6110,7 @@
           <w:top w:space="2" w:val="single" w:sz="3"/>
           <w:bottom w:space="2" w:val="single" w:sz="3"/>
         </w:pBdr>
-        <w:spacing w:before="288" w:after="144"/>
+        <w:spacing w:before="432" w:after="72"/>
       </w:pPr>
       <w:r>
         <w:rPr>
@@ -6170,19 +6148,19 @@
     </w:p>
     <w:p>
       <w:pPr>
-        <w:spacing w:before="288" w:after="144"/>
-      </w:pPr>
-    </w:p>
-    <w:r>
-      <w:rPr>
-        <w:b w:val="true"/>
-        <w:bCs w:val="true"/>
-        <w:sz w:val="28"/>
-        <w:szCs w:val="28"/>
-        <w:rStyle w:val="h2_strong"/>
-      </w:rPr>
-      <w:t xml:space="preserve">Giocare con i nonni</w:t>
-    </w:r>
+        <w:spacing w:before="432" w:after="72"/>
+      </w:pPr>
+      <w:r>
+        <w:rPr>
+          <w:b w:val="true"/>
+          <w:bCs w:val="true"/>
+          <w:sz w:val="28"/>
+          <w:szCs w:val="28"/>
+          <w:rStyle w:val="h2_strong"/>
+        </w:rPr>
+        <w:t xml:space="preserve">Giocare con i nonni</w:t>
+      </w:r>
+    </w:p>
     <w:p>
       <w:pPr>
         <w:spacing w:before="72" w:after="36"/>
@@ -6260,9 +6238,9 @@
     </w:p>
     <w:p>
       <w:pPr>
-        <w:spacing w:before="288" w:after="144"/>
-      </w:pPr>
-      <w:hyperlink w:history="1" r:id="rIddch54ie85od">
+        <w:spacing w:before="432" w:after="72"/>
+      </w:pPr>
+      <w:hyperlink w:history="1" r:id="rIdp39uotnifyc">
         <w:r>
           <w:rPr>
             <w:rStyle w:val="Hyperlink"/>
@@ -6285,7 +6263,7 @@
           <w:top w:space="2" w:val="single" w:sz="3"/>
           <w:bottom w:space="2" w:val="single" w:sz="3"/>
         </w:pBdr>
-        <w:spacing w:before="288" w:after="144"/>
+        <w:spacing w:before="432" w:after="72"/>
       </w:pPr>
       <w:r>
         <w:rPr>
@@ -6323,19 +6301,19 @@
     </w:p>
     <w:p>
       <w:pPr>
-        <w:spacing w:before="288" w:after="144"/>
-      </w:pPr>
-    </w:p>
-    <w:r>
-      <w:rPr>
-        <w:b w:val="true"/>
-        <w:bCs w:val="true"/>
-        <w:sz w:val="28"/>
-        <w:szCs w:val="28"/>
-        <w:rStyle w:val="h2_strong"/>
-      </w:rPr>
-      <w:t xml:space="preserve">Il gioco attivo aiuta crescere sani</w:t>
-    </w:r>
+        <w:spacing w:before="432" w:after="72"/>
+      </w:pPr>
+      <w:r>
+        <w:rPr>
+          <w:b w:val="true"/>
+          <w:bCs w:val="true"/>
+          <w:sz w:val="28"/>
+          <w:szCs w:val="28"/>
+          <w:rStyle w:val="h2_strong"/>
+        </w:rPr>
+        <w:t xml:space="preserve">Il gioco attivo aiuta crescere sani</w:t>
+      </w:r>
+    </w:p>
     <w:p>
       <w:pPr>
         <w:spacing w:before="72" w:after="36"/>
@@ -6513,7 +6491,7 @@
           <w:szCs w:val="24"/>
           <w:rStyle w:val="big"/>
         </w:rPr>
-        <w:t xml:space="preserve">Date a vostro figlio la possibilità di giocare in modo attivo ogni giorno. L'ideale  sarebbe avere un'area giochi all'aperto con una varietà di attrezzature da gioco, se possibile. Se non avete un giardino  dove il vostro bambino possa scorazzare, portate vostro figlio in un posto che abbia abbastanza spazio, come un parco.</w:t>
+        <w:t xml:space="preserve">Date a vostro figlio la possibilità di giocare in modo attivo ogni giorno. L'ideale  sarebbe avere un'area giochi all'aperto con una varietà di attrezzature da gioco, se possibile. Se non avete un giardino  dove il vostro bambino possa scorrazzare, portate vostro figlio in un posto che abbia abbastanza spazio, come un parco.</w:t>
       </w:r>
     </w:p>
     <w:p>
@@ -6552,11 +6530,8 @@
     </w:p>
     <w:p>
       <w:pPr>
-        <w:spacing w:before="288" w:after="144"/>
-      </w:pPr>
-      <w:r>
-        <w:t xml:space="preserve"> </w:t>
-      </w:r>
+        <w:spacing w:before="432" w:after="72"/>
+      </w:pPr>
       <w:r>
         <w:rPr>
           <w:b w:val="true"/>
@@ -6570,9 +6545,9 @@
     </w:p>
     <w:p>
       <w:pPr>
-        <w:spacing w:before="288" w:after="144"/>
-      </w:pPr>
-      <w:hyperlink w:history="1" r:id="rIdvcs8ih22ai2">
+        <w:spacing w:before="432" w:after="72"/>
+      </w:pPr>
+      <w:hyperlink w:history="1" r:id="rId6fa-cb9hwdt">
         <w:r>
           <w:rPr>
             <w:rStyle w:val="Hyperlink"/>
@@ -6595,7 +6570,7 @@
           <w:top w:space="2" w:val="single" w:sz="3"/>
           <w:bottom w:space="2" w:val="single" w:sz="3"/>
         </w:pBdr>
-        <w:spacing w:before="288" w:after="144"/>
+        <w:spacing w:before="432" w:after="72"/>
       </w:pPr>
       <w:r>
         <w:rPr>
@@ -6633,19 +6608,19 @@
     </w:p>
     <w:p>
       <w:pPr>
-        <w:spacing w:before="288" w:after="144"/>
-      </w:pPr>
-    </w:p>
-    <w:r>
-      <w:rPr>
-        <w:b w:val="true"/>
-        <w:bCs w:val="true"/>
-        <w:sz w:val="28"/>
-        <w:szCs w:val="28"/>
-        <w:rStyle w:val="h2_strong"/>
-      </w:rPr>
-      <w:t xml:space="preserve">Creatività e  gioco di finzione in una scatola dei costumi </w:t>
-    </w:r>
+        <w:spacing w:before="432" w:after="72"/>
+      </w:pPr>
+      <w:r>
+        <w:rPr>
+          <w:b w:val="true"/>
+          <w:bCs w:val="true"/>
+          <w:sz w:val="28"/>
+          <w:szCs w:val="28"/>
+          <w:rStyle w:val="h2_strong"/>
+        </w:rPr>
+        <w:t xml:space="preserve">Creatività e  gioco di finzione in una scatola dei costumi </w:t>
+      </w:r>
+    </w:p>
     <w:p>
       <w:pPr>
         <w:pStyle w:val="ListParagraph"/>
@@ -6724,19 +6699,19 @@
     </w:p>
     <w:p>
       <w:pPr>
-        <w:spacing w:before="288" w:after="144"/>
-      </w:pPr>
-    </w:p>
-    <w:r>
-      <w:rPr>
-        <w:b w:val="true"/>
-        <w:bCs w:val="true"/>
-        <w:sz w:val="28"/>
-        <w:szCs w:val="28"/>
-        <w:rStyle w:val="h2_strong"/>
-      </w:rPr>
-      <w:t xml:space="preserve">Usa l'armadio magico per ruotare i giocattoli in modo che tuo figlio possa riscoprire vecchi giocattoli</w:t>
-    </w:r>
+        <w:spacing w:before="432" w:after="72"/>
+      </w:pPr>
+      <w:r>
+        <w:rPr>
+          <w:b w:val="true"/>
+          <w:bCs w:val="true"/>
+          <w:sz w:val="28"/>
+          <w:szCs w:val="28"/>
+          <w:rStyle w:val="h2_strong"/>
+        </w:rPr>
+        <w:t xml:space="preserve">Usa l'armadio magico per ruotare i giocattoli in modo che tuo figlio possa riscoprire vecchi giocattoli</w:t>
+      </w:r>
+    </w:p>
     <w:p>
       <w:pPr>
         <w:spacing w:before="72" w:after="36"/>
@@ -6755,11 +6730,8 @@
     </w:p>
     <w:p>
       <w:pPr>
-        <w:spacing w:before="288" w:after="144"/>
-      </w:pPr>
-      <w:r>
-        <w:t xml:space="preserve"> </w:t>
-      </w:r>
+        <w:spacing w:before="432" w:after="72"/>
+      </w:pPr>
       <w:r>
         <w:rPr>
           <w:b w:val="true"/>
@@ -6773,19 +6745,19 @@
     </w:p>
     <w:p>
       <w:pPr>
-        <w:spacing w:before="288" w:after="144"/>
-      </w:pPr>
-    </w:p>
-    <w:r>
-      <w:rPr>
-        <w:b w:val="true"/>
-        <w:bCs w:val="true"/>
-        <w:sz w:val="28"/>
-        <w:szCs w:val="28"/>
-        <w:rStyle w:val="h2_strong"/>
-      </w:rPr>
-      <w:t xml:space="preserve">Il gioco del "Dov'è?"  insegna dentro, sotto e accanto</w:t>
-    </w:r>
+        <w:spacing w:before="432" w:after="72"/>
+      </w:pPr>
+      <w:r>
+        <w:rPr>
+          <w:b w:val="true"/>
+          <w:bCs w:val="true"/>
+          <w:sz w:val="28"/>
+          <w:szCs w:val="28"/>
+          <w:rStyle w:val="h2_strong"/>
+        </w:rPr>
+        <w:t xml:space="preserve">Il gioco del "Dov'è?"  insegna dentro, sotto e accanto</w:t>
+      </w:r>
+    </w:p>
     <w:p>
       <w:pPr>
         <w:pStyle w:val="ListParagraph"/>
@@ -6830,19 +6802,19 @@
     </w:p>
     <w:p>
       <w:pPr>
-        <w:spacing w:before="288" w:after="144"/>
-      </w:pPr>
-    </w:p>
-    <w:r>
-      <w:rPr>
-        <w:b w:val="true"/>
-        <w:bCs w:val="true"/>
-        <w:sz w:val="28"/>
-        <w:szCs w:val="28"/>
-        <w:rStyle w:val="h2_strong"/>
-      </w:rPr>
-      <w:t xml:space="preserve">Il gioco delle coppie di abbinamento insegna lo stesso e il diverso</w:t>
-    </w:r>
+        <w:spacing w:before="432" w:after="72"/>
+      </w:pPr>
+      <w:r>
+        <w:rPr>
+          <w:b w:val="true"/>
+          <w:bCs w:val="true"/>
+          <w:sz w:val="28"/>
+          <w:szCs w:val="28"/>
+          <w:rStyle w:val="h2_strong"/>
+        </w:rPr>
+        <w:t xml:space="preserve">Il gioco delle coppie di abbinamento insegna lo stesso e il diverso</w:t>
+      </w:r>
+    </w:p>
     <w:p>
       <w:pPr>
         <w:pStyle w:val="ListParagraph"/>
@@ -6921,19 +6893,19 @@
     </w:p>
     <w:p>
       <w:pPr>
-        <w:spacing w:before="288" w:after="144"/>
-      </w:pPr>
-    </w:p>
-    <w:r>
-      <w:rPr>
-        <w:b w:val="true"/>
-        <w:bCs w:val="true"/>
-        <w:sz w:val="28"/>
-        <w:szCs w:val="28"/>
-        <w:rStyle w:val="h2_strong"/>
-      </w:rPr>
-      <w:t xml:space="preserve">Fate insieme giochi di memoria:</w:t>
-    </w:r>
+        <w:spacing w:before="432" w:after="72"/>
+      </w:pPr>
+      <w:r>
+        <w:rPr>
+          <w:b w:val="true"/>
+          <w:bCs w:val="true"/>
+          <w:sz w:val="28"/>
+          <w:szCs w:val="28"/>
+          <w:rStyle w:val="h2_strong"/>
+        </w:rPr>
+        <w:t xml:space="preserve">Fate insieme giochi di memoria:</w:t>
+      </w:r>
+    </w:p>
     <w:p>
       <w:pPr>
         <w:pStyle w:val="ListParagraph"/>
@@ -6948,7 +6920,7 @@
           <w:szCs w:val="24"/>
           <w:rStyle w:val="big"/>
         </w:rPr>
-        <w:t xml:space="preserve">Create il un gioco di memoria utilizzando le foto dei membri della famiglia. Stampa due copie di 10 foto, incolla ciascuna foto su una scheda. Mettilie a faccia in su sul pavimento e vedi se tuo figlio riesce a trovare quelle uguali.</w:t>
+        <w:t xml:space="preserve">Create il un gioco di memoria utilizzando le foto dei membri della famiglia. Stampa due copie di 10 foto, incolla ciascuna foto su una scheda. Mettile a faccia in su sul pavimento e vedi se tuo figlio riesce a trovare quelle uguali.</w:t>
       </w:r>
     </w:p>
     <w:p>
@@ -6970,11 +6942,8 @@
     </w:p>
     <w:p>
       <w:pPr>
-        <w:spacing w:before="288" w:after="144"/>
-      </w:pPr>
-      <w:r>
-        <w:t xml:space="preserve"> </w:t>
-      </w:r>
+        <w:spacing w:before="432" w:after="72"/>
+      </w:pPr>
       <w:r>
         <w:rPr>
           <w:b w:val="true"/>
@@ -6988,19 +6957,19 @@
     </w:p>
     <w:p>
       <w:pPr>
-        <w:spacing w:before="288" w:after="144"/>
-      </w:pPr>
-    </w:p>
-    <w:r>
-      <w:rPr>
-        <w:b w:val="true"/>
-        <w:bCs w:val="true"/>
-        <w:sz w:val="28"/>
-        <w:szCs w:val="28"/>
-        <w:rStyle w:val="h2_strong"/>
-      </w:rPr>
-      <w:t xml:space="preserve">Il gioco “take away” aumenta la memoria di tuo figlio</w:t>
-    </w:r>
+        <w:spacing w:before="432" w:after="72"/>
+      </w:pPr>
+      <w:r>
+        <w:rPr>
+          <w:b w:val="true"/>
+          <w:bCs w:val="true"/>
+          <w:sz w:val="28"/>
+          <w:szCs w:val="28"/>
+          <w:rStyle w:val="h2_strong"/>
+        </w:rPr>
+        <w:t xml:space="preserve">Il gioco “take away” aumenta la memoria di tuo figlio</w:t>
+      </w:r>
+    </w:p>
     <w:p>
       <w:pPr>
         <w:pStyle w:val="ListParagraph"/>
@@ -7086,11 +7055,8 @@
     </w:p>
     <w:p>
       <w:pPr>
-        <w:spacing w:before="288" w:after="144"/>
-      </w:pPr>
-      <w:r>
-        <w:t xml:space="preserve"> </w:t>
-      </w:r>
+        <w:spacing w:before="432" w:after="72"/>
+      </w:pPr>
       <w:r>
         <w:rPr>
           <w:b w:val="true"/>
@@ -7104,9 +7070,9 @@
     </w:p>
     <w:p>
       <w:pPr>
-        <w:spacing w:before="288" w:after="144"/>
-      </w:pPr>
-      <w:hyperlink w:history="1" r:id="rIdcvnnngtn82q">
+        <w:spacing w:before="432" w:after="72"/>
+      </w:pPr>
+      <w:hyperlink w:history="1" r:id="rIdf1ecd4a1jbx">
         <w:r>
           <w:rPr>
             <w:rStyle w:val="Hyperlink"/>
@@ -7129,7 +7095,7 @@
           <w:top w:space="2" w:val="single" w:sz="3"/>
           <w:bottom w:space="2" w:val="single" w:sz="3"/>
         </w:pBdr>
-        <w:spacing w:before="288" w:after="144"/>
+        <w:spacing w:before="432" w:after="72"/>
       </w:pPr>
       <w:r>
         <w:rPr>
@@ -7167,19 +7133,19 @@
     </w:p>
     <w:p>
       <w:pPr>
-        <w:spacing w:before="288" w:after="144"/>
-      </w:pPr>
-    </w:p>
-    <w:r>
-      <w:rPr>
-        <w:b w:val="true"/>
-        <w:bCs w:val="true"/>
-        <w:sz w:val="28"/>
-        <w:szCs w:val="28"/>
-        <w:rStyle w:val="h2_strong"/>
-      </w:rPr>
-      <w:t xml:space="preserve"> I nonni</w:t>
-    </w:r>
+        <w:spacing w:before="432" w:after="72"/>
+      </w:pPr>
+      <w:r>
+        <w:rPr>
+          <w:b w:val="true"/>
+          <w:bCs w:val="true"/>
+          <w:sz w:val="28"/>
+          <w:szCs w:val="28"/>
+          <w:rStyle w:val="h2_strong"/>
+        </w:rPr>
+        <w:t xml:space="preserve"> I nonni</w:t>
+      </w:r>
+    </w:p>
     <w:p>
       <w:pPr>
         <w:spacing w:before="72" w:after="36"/>
@@ -7235,11 +7201,8 @@
     </w:p>
     <w:p>
       <w:pPr>
-        <w:spacing w:before="288" w:after="144"/>
-      </w:pPr>
-      <w:r>
-        <w:t xml:space="preserve">Attività orientate al movimento</w:t>
-      </w:r>
+        <w:spacing w:before="432" w:after="72"/>
+      </w:pPr>
       <w:r>
         <w:rPr>
           <w:b w:val="true"/>
@@ -7253,11 +7216,8 @@
     </w:p>
     <w:p>
       <w:pPr>
-        <w:spacing w:before="288" w:after="144"/>
-      </w:pPr>
-      <w:r>
-        <w:t xml:space="preserve">• Rane su una ninfea. Ritaglia dei grandi cerchi verdi dalla carta e spargili sul pavimento. Suggerisci a tuo nipote di fingere di essere una rana e di saltare da una ninfea all'altra. Non dimenticare di "ribbit" insieme! Giochi come questo sviluppano abilità fisiche e coordinazione incoraggiando l'immaginazione e il pensiero creativo.</w:t>
-      </w:r>
+        <w:spacing w:before="432" w:after="72"/>
+      </w:pPr>
       <w:r>
         <w:rPr>
           <w:b w:val="true"/>
@@ -7271,11 +7231,8 @@
     </w:p>
     <w:p>
       <w:pPr>
-        <w:spacing w:before="288" w:after="144"/>
-      </w:pPr>
-      <w:r>
-        <w:t xml:space="preserve">• Divertirsi con le spugne. Prendi delle grandi spugne e preparati per un po 'di divertimento bagnato all'aperto. Puoi lanciarti una spugna bagnata. Puoi anche saltare a piedi nudi su una grande spugna bagnata per far uscire l'acqua. Potresti immergere la spugna in un secchio d'acqua e poi strizzarla in un secondo secchio. Quanta acqua riesci a spostare da un secchio all'altro? Attività come queste aiutano a sviluppare abilità fisiche come la coordinazione occhio-mano. Come per tutte le attività acquatiche, è fondamentale sorvegliare attentamente i bambini mentre giocano.</w:t>
-      </w:r>
+        <w:spacing w:before="432" w:after="72"/>
+      </w:pPr>
       <w:r>
         <w:rPr>
           <w:b w:val="true"/>
@@ -7289,11 +7246,8 @@
     </w:p>
     <w:p>
       <w:pPr>
-        <w:spacing w:before="288" w:after="144"/>
-      </w:pPr>
-      <w:r>
-        <w:t xml:space="preserve">• Forme d'ombra. In una giornata di sole, porta fuori tuo nipote e mostragli la sua ombra. Invita tuo nipote a giocare con la sua ombra facendola saltare, salutare, accovacciarsi, correre e altro ancora. Questa è un'ottima pratica per stimolare le capacità di osservazione di tuo nipote e anche un'ottima occasione per andare fuori. Per un ultimo momento di divertimento, traccia l'ombra di tuo nipote con il gesso e insieme voi due potete colorare nella sua "forma d'ombra".</w:t>
-      </w:r>
+        <w:spacing w:before="432" w:after="72"/>
+      </w:pPr>
       <w:r>
         <w:rPr>
           <w:b w:val="true"/>
@@ -7307,11 +7261,8 @@
     </w:p>
     <w:p>
       <w:pPr>
-        <w:spacing w:before="288" w:after="144"/>
-      </w:pPr>
-      <w:r>
-        <w:t xml:space="preserve">•  Banda di paese. Il tempo rende impossibile giocare all'aperto?  Allora, prendi uno strumento (sonaglio, campanello, fischietto, barattolo di caffè e cucchiaio, ecc.) per te e per tuo nipote, metti della meravigliosa musica da marcia e lascia che il tuo bambino ti conduca in giro per casa in una parata musicale.</w:t>
-      </w:r>
+        <w:spacing w:before="432" w:after="72"/>
+      </w:pPr>
       <w:r>
         <w:rPr>
           <w:b w:val="true"/>
@@ -7325,9 +7276,9 @@
     </w:p>
     <w:p>
       <w:pPr>
-        <w:spacing w:before="288" w:after="144"/>
-      </w:pPr>
-      <w:hyperlink w:history="1" r:id="rId6j5btr-ad0u">
+        <w:spacing w:before="432" w:after="72"/>
+      </w:pPr>
+      <w:hyperlink w:history="1" r:id="rId-nnas7cd7dj">
         <w:r>
           <w:rPr>
             <w:rStyle w:val="Hyperlink"/>
@@ -7350,7 +7301,7 @@
           <w:top w:space="2" w:val="single" w:sz="3"/>
           <w:bottom w:space="2" w:val="single" w:sz="3"/>
         </w:pBdr>
-        <w:spacing w:before="288" w:after="144"/>
+        <w:spacing w:before="432" w:after="72"/>
       </w:pPr>
       <w:r>
         <w:rPr>
@@ -7388,19 +7339,19 @@
     </w:p>
     <w:p>
       <w:pPr>
-        <w:spacing w:before="288" w:after="144"/>
-      </w:pPr>
-    </w:p>
-    <w:r>
-      <w:rPr>
-        <w:b w:val="true"/>
-        <w:bCs w:val="true"/>
-        <w:sz w:val="28"/>
-        <w:szCs w:val="28"/>
-        <w:rStyle w:val="h2_strong_big"/>
-      </w:rPr>
-      <w:t xml:space="preserve">Il gioco all'aperto insegna abilità fisiche e sociali</w:t>
-    </w:r>
+        <w:spacing w:before="432" w:after="72"/>
+      </w:pPr>
+      <w:r>
+        <w:rPr>
+          <w:b w:val="true"/>
+          <w:bCs w:val="true"/>
+          <w:sz w:val="28"/>
+          <w:szCs w:val="28"/>
+          <w:rStyle w:val="h2_strong_big"/>
+        </w:rPr>
+        <w:t xml:space="preserve">Il gioco all'aperto insegna abilità fisiche e sociali</w:t>
+      </w:r>
+    </w:p>
     <w:p>
       <w:pPr>
         <w:spacing w:before="72" w:after="36"/>
@@ -7537,9 +7488,9 @@
     </w:p>
     <w:p>
       <w:pPr>
-        <w:spacing w:before="288" w:after="144"/>
-      </w:pPr>
-      <w:hyperlink w:history="1" r:id="rIdq1uj00bv25x">
+        <w:spacing w:before="432" w:after="72"/>
+      </w:pPr>
+      <w:hyperlink w:history="1" r:id="rIdxwv63ahd8ro">
         <w:r>
           <w:rPr>
             <w:rStyle w:val="Hyperlink"/>
@@ -7562,7 +7513,7 @@
           <w:top w:space="2" w:val="single" w:sz="3"/>
           <w:bottom w:space="2" w:val="single" w:sz="3"/>
         </w:pBdr>
-        <w:spacing w:before="288" w:after="144"/>
+        <w:spacing w:before="432" w:after="72"/>
       </w:pPr>
       <w:r>
         <w:rPr>
@@ -7600,30 +7551,30 @@
     </w:p>
     <w:p>
       <w:pPr>
-        <w:spacing w:before="288" w:after="144"/>
-      </w:pPr>
-    </w:p>
-    <w:r>
-      <w:rPr>
-        <w:b w:val="true"/>
-        <w:bCs w:val="true"/>
-        <w:sz w:val="28"/>
-        <w:szCs w:val="28"/>
-        <w:rStyle w:val="h2_strong"/>
-      </w:rPr>
-      <w:t xml:space="preserve">Giochiamo, costruiamo, impariamo </w:t>
-    </w:r>
-    <w:p>
-      <w:pPr>
-        <w:spacing w:before="72" w:after="36"/>
-      </w:pPr>
-      <w:r>
-        <w:rPr>
-          <w:sz w:val="24"/>
-          <w:szCs w:val="24"/>
-          <w:rStyle w:val="big"/>
-        </w:rPr>
-        <w:t xml:space="preserve">I bambini amano i giocattoli. I giocattoli sono gli strumenti del gioco e dell'apprendimento. Ma non è importante acquistare per loro  molti giocattoli, i giocattoli che voi e il vostro bambino costruite insieme sono certamente i più belli: uniscono il fascino del giocattolo, la gratificazione della creazione e la possibiltà di avere cose sempre diverse</w:t>
+        <w:spacing w:before="432" w:after="72"/>
+      </w:pPr>
+      <w:r>
+        <w:rPr>
+          <w:b w:val="true"/>
+          <w:bCs w:val="true"/>
+          <w:sz w:val="28"/>
+          <w:szCs w:val="28"/>
+          <w:rStyle w:val="h2_strong"/>
+        </w:rPr>
+        <w:t xml:space="preserve">Giochiamo, costruiamo, impariamo </w:t>
+      </w:r>
+    </w:p>
+    <w:p>
+      <w:pPr>
+        <w:spacing w:before="72" w:after="36"/>
+      </w:pPr>
+      <w:r>
+        <w:rPr>
+          <w:sz w:val="24"/>
+          <w:szCs w:val="24"/>
+          <w:rStyle w:val="big"/>
+        </w:rPr>
+        <w:t xml:space="preserve">I bambini amano i giocattoli. I giocattoli sono gli strumenti del gioco e dell'apprendimento. Ma non è importante acquistare per loro  molti giocattoli, i giocattoli che voi e il vostro bambino costruite insieme sono certamente i più belli: uniscono il fascino del giocattolo, la gratificazione della creazione e la possibilità di avere cose sempre diverse</w:t>
       </w:r>
     </w:p>
     <w:p>
@@ -7877,7 +7828,7 @@
           <w:szCs w:val="24"/>
           <w:rStyle w:val="big"/>
         </w:rPr>
-        <w:t xml:space="preserve">La motricità fine si acquisisce… a martellate! Anche se sembra uno scherzo, è proprio così: il gesto del martellare (cioè colpire con un martello un chiodino nel punto esatto dove serve per farlo entrare senza piegarlo) è un ottimo esercizio per allenarsi alla precisione e alla cordinazione occhio mano. </w:t>
+        <w:t xml:space="preserve">La motricità fine si acquisisce… a martellate! Anche se sembra uno scherzo, è proprio così: il gesto del martellare (cioè colpire con un martello un chiodino nel punto esatto dove serve per farlo entrare senza piegarlo) è un ottimo esercizio per allenarsi alla precisione e alla coordinazione occhio mano. </w:t>
       </w:r>
       <w:r>
         <w:rPr>
@@ -7939,7 +7890,7 @@
         </w:rPr>
         <w:t xml:space="preserve">: una federa di cuscino e oggetti a tua scelta (ovviamente non pericolosi per la</w:t>
       </w:r>
-      <w:hyperlink w:history="1" r:id="rId182gqlsw6k_">
+      <w:hyperlink w:history="1" r:id="rIdq4tvnigraql">
         <w:r>
           <w:rPr>
             <w:rStyle w:val="Hyperlink"/>
@@ -8025,7 +7976,7 @@
           <w:szCs w:val="24"/>
           <w:rStyle w:val="big"/>
         </w:rPr>
-        <w:t xml:space="preserve">Le palline da ping pong sono economiche e facili da trovare. Ideali quindi per proporre ai bambini un facile gioco con i numeri. Per giocare ti serviranno solo 12 palline da ping pong, un pennarello nero permanente, 2 cartoni delle uova da sei, una ciotola e un cucchiaio. Per prima cosa scrivi col pennarello sulle pallline le cifre da 1 a 12. Poi metti tutte le palline in una ciotola. Con un cucchiaio, il bambino dovrà trasferire le palline dalla ciotola, una alla volta, in un contenitore delle uova. In ordine crescente: prima la pallina col numero 1, poi quella col numero 2, e così via fino a riempire i due cartoni.  </w:t>
+        <w:t xml:space="preserve">Le palline da ping pong sono economiche e facili da trovare. Ideali quindi per proporre ai bambini un facile gioco con i numeri. Per giocare ti serviranno solo 12 palline da ping pong, un pennarello nero permanente, 2 cartoni delle uova da sei, una ciotola e un cucchiaio. Per prima cosa scrivi col pennarello sulle palline le cifre da 1 a 12. Poi metti tutte le palline in una ciotola. Con un cucchiaio, il bambino dovrà trasferire le palline dalla ciotola, una alla volta, in un contenitore delle uova. In ordine crescente: prima la pallina col numero 1, poi quella col numero 2, e così via fino a riempire i due cartoni.  </w:t>
       </w:r>
     </w:p>
     <w:p>
@@ -8058,9 +8009,9 @@
     </w:p>
     <w:p>
       <w:pPr>
-        <w:spacing w:before="288" w:after="144"/>
-      </w:pPr>
-      <w:hyperlink w:history="1" r:id="rId3kufthf-im5">
+        <w:spacing w:before="432" w:after="72"/>
+      </w:pPr>
+      <w:hyperlink w:history="1" r:id="rIdcgsm8eksv_q">
         <w:r>
           <w:rPr>
             <w:rStyle w:val="Hyperlink"/>
@@ -8083,7 +8034,7 @@
           <w:top w:space="2" w:val="single" w:sz="3"/>
           <w:bottom w:space="2" w:val="single" w:sz="3"/>
         </w:pBdr>
-        <w:spacing w:before="288" w:after="144"/>
+        <w:spacing w:before="432" w:after="72"/>
       </w:pPr>
       <w:r>
         <w:rPr>
@@ -8121,19 +8072,19 @@
     </w:p>
     <w:p>
       <w:pPr>
-        <w:spacing w:before="288" w:after="144"/>
-      </w:pPr>
-    </w:p>
-    <w:r>
-      <w:rPr>
-        <w:b w:val="true"/>
-        <w:bCs w:val="true"/>
-        <w:sz w:val="28"/>
-        <w:szCs w:val="28"/>
-        <w:rStyle w:val="h2_strong"/>
-      </w:rPr>
-      <w:t xml:space="preserve">La formula MOVE per un sano sviluppo fisico</w:t>
-    </w:r>
+        <w:spacing w:before="432" w:after="72"/>
+      </w:pPr>
+      <w:r>
+        <w:rPr>
+          <w:b w:val="true"/>
+          <w:bCs w:val="true"/>
+          <w:sz w:val="28"/>
+          <w:szCs w:val="28"/>
+          <w:rStyle w:val="h2_strong"/>
+        </w:rPr>
+        <w:t xml:space="preserve">La formula MOVE per un sano sviluppo fisico</w:t>
+      </w:r>
+    </w:p>
     <w:p>
       <w:pPr>
         <w:spacing w:before="72" w:after="36"/>
@@ -8364,9 +8315,9 @@
     </w:p>
     <w:p>
       <w:pPr>
-        <w:spacing w:before="288" w:after="144"/>
-      </w:pPr>
-      <w:hyperlink w:history="1" r:id="rIdogljfcj2n45">
+        <w:spacing w:before="432" w:after="72"/>
+      </w:pPr>
+      <w:hyperlink w:history="1" r:id="rIdyp_3gcks8lt">
         <w:r>
           <w:rPr>
             <w:rStyle w:val="Hyperlink"/>
@@ -8389,7 +8340,7 @@
           <w:top w:space="2" w:val="single" w:sz="3"/>
           <w:bottom w:space="2" w:val="single" w:sz="3"/>
         </w:pBdr>
-        <w:spacing w:before="288" w:after="144"/>
+        <w:spacing w:before="432" w:after="72"/>
       </w:pPr>
       <w:r>
         <w:rPr>
@@ -8427,19 +8378,19 @@
     </w:p>
     <w:p>
       <w:pPr>
-        <w:spacing w:before="288" w:after="144"/>
-      </w:pPr>
-    </w:p>
-    <w:r>
-      <w:rPr>
-        <w:b w:val="true"/>
-        <w:bCs w:val="true"/>
-        <w:sz w:val="28"/>
-        <w:szCs w:val="28"/>
-        <w:rStyle w:val="h2_strong"/>
-      </w:rPr>
-      <w:t xml:space="preserve">«Facciamo finta che io sono la maestra»</w:t>
-    </w:r>
+        <w:spacing w:before="432" w:after="72"/>
+      </w:pPr>
+      <w:r>
+        <w:rPr>
+          <w:b w:val="true"/>
+          <w:bCs w:val="true"/>
+          <w:sz w:val="28"/>
+          <w:szCs w:val="28"/>
+          <w:rStyle w:val="h2_strong"/>
+        </w:rPr>
+        <w:t xml:space="preserve">«Facciamo finta che io sono la maestra»</w:t>
+      </w:r>
+    </w:p>
     <w:p>
       <w:pPr>
         <w:spacing w:before="72" w:after="36"/>
@@ -8542,9 +8493,9 @@
     </w:p>
     <w:p>
       <w:pPr>
-        <w:spacing w:before="288" w:after="144"/>
-      </w:pPr>
-      <w:hyperlink w:history="1" r:id="rIdzmv2hyt7tk5">
+        <w:spacing w:before="432" w:after="72"/>
+      </w:pPr>
+      <w:hyperlink w:history="1" r:id="rIdsnzysrtkhby">
         <w:r>
           <w:rPr>
             <w:rStyle w:val="Hyperlink"/>
@@ -8567,7 +8518,7 @@
           <w:top w:space="2" w:val="single" w:sz="3"/>
           <w:bottom w:space="2" w:val="single" w:sz="3"/>
         </w:pBdr>
-        <w:spacing w:before="288" w:after="144"/>
+        <w:spacing w:before="432" w:after="72"/>
       </w:pPr>
       <w:r>
         <w:rPr>
@@ -8605,19 +8556,19 @@
     </w:p>
     <w:p>
       <w:pPr>
-        <w:spacing w:before="288" w:after="144"/>
-      </w:pPr>
-    </w:p>
-    <w:r>
-      <w:rPr>
-        <w:b w:val="true"/>
-        <w:bCs w:val="true"/>
-        <w:sz w:val="28"/>
-        <w:szCs w:val="28"/>
-        <w:rStyle w:val="h2_strong"/>
-      </w:rPr>
-      <w:t xml:space="preserve">Riconquistare il cortile</w:t>
-    </w:r>
+        <w:spacing w:before="432" w:after="72"/>
+      </w:pPr>
+      <w:r>
+        <w:rPr>
+          <w:b w:val="true"/>
+          <w:bCs w:val="true"/>
+          <w:sz w:val="28"/>
+          <w:szCs w:val="28"/>
+          <w:rStyle w:val="h2_strong"/>
+        </w:rPr>
+        <w:t xml:space="preserve">Riconquistare il cortile</w:t>
+      </w:r>
+    </w:p>
     <w:p>
       <w:pPr>
         <w:spacing w:before="72" w:after="36"/>
@@ -8716,7 +8667,7 @@
           <w:szCs w:val="24"/>
           <w:rStyle w:val="big"/>
         </w:rPr>
-        <w:t xml:space="preserve"> I giochi da cortile sono giochi di movimento "sfrenato", giochi di squadra con la palla, il salto con la corda, il gioco con  con l’elastico, la campana, il gioco “di un –due –tre stella”, le conte del nascondino, il ruba-bandiera, regina-reginella e tutti gli altri giochi di movimentoin gruppo che la creatività dei bambini suggerirà</w:t>
+        <w:t xml:space="preserve"> I giochi da cortile sono giochi di movimento "sfrenato", giochi di squadra con la palla, il salto con la corda, il gioco con  con l’elastico, la campana, il gioco “di un –due –tre stella”, le conte del nascondino, il ruba-bandiera, regina-reginella e tutti gli altri giochi di movimento in gruppo che la creatività dei bambini suggerirà</w:t>
       </w:r>
     </w:p>
     <w:p>
@@ -8752,9 +8703,9 @@
     </w:p>
     <w:p>
       <w:pPr>
-        <w:spacing w:before="288" w:after="144"/>
-      </w:pPr>
-      <w:hyperlink w:history="1" r:id="rIddnarzjbnb4n">
+        <w:spacing w:before="432" w:after="72"/>
+      </w:pPr>
+      <w:hyperlink w:history="1" r:id="rId7vph0wtlb5h">
         <w:r>
           <w:rPr>
             <w:rStyle w:val="Hyperlink"/>
@@ -8777,7 +8728,7 @@
           <w:top w:space="2" w:val="single" w:sz="3"/>
           <w:bottom w:space="2" w:val="single" w:sz="3"/>
         </w:pBdr>
-        <w:spacing w:before="288" w:after="144"/>
+        <w:spacing w:before="432" w:after="72"/>
       </w:pPr>
       <w:r>
         <w:rPr>
@@ -8815,19 +8766,19 @@
     </w:p>
     <w:p>
       <w:pPr>
-        <w:spacing w:before="288" w:after="144"/>
-      </w:pPr>
-    </w:p>
-    <w:r>
-      <w:rPr>
-        <w:b w:val="true"/>
-        <w:bCs w:val="true"/>
-        <w:sz w:val="28"/>
-        <w:szCs w:val="28"/>
-        <w:rStyle w:val="h2_strong"/>
-      </w:rPr>
-      <w:t xml:space="preserve">Mio figlio è pronto a fare sport?</w:t>
-    </w:r>
+        <w:spacing w:before="432" w:after="72"/>
+      </w:pPr>
+      <w:r>
+        <w:rPr>
+          <w:b w:val="true"/>
+          <w:bCs w:val="true"/>
+          <w:sz w:val="28"/>
+          <w:szCs w:val="28"/>
+          <w:rStyle w:val="h2_strong"/>
+        </w:rPr>
+        <w:t xml:space="preserve">Mio figlio è pronto a fare sport?</w:t>
+      </w:r>
+    </w:p>
     <w:p>
       <w:pPr>
         <w:spacing w:before="72" w:after="36"/>
@@ -8976,7 +8927,7 @@
           <w:szCs w:val="24"/>
           <w:rStyle w:val="big"/>
         </w:rPr>
-        <w:t xml:space="preserve">a vivere il movimento come un attività orgnizzata e sottoposta a regole più rigide</w:t>
+        <w:t xml:space="preserve">a vivere il movimento come un'attività organizzata e sottoposta a regole più rigide</w:t>
       </w:r>
     </w:p>
     <w:p>
@@ -9058,7 +9009,7 @@
           <w:szCs w:val="24"/>
           <w:rStyle w:val="big_strong"/>
         </w:rPr>
-        <w:t xml:space="preserve">Prima di decidere quale sport che tuo figlio praticherà, dagli la possibilità di conoscere e sperimentare sport divers</w:t>
+        <w:t xml:space="preserve">Prima di decidere quale sport che tuo figlio praticherà, dagli la possibilità di conoscere e sperimentare sport diversi</w:t>
       </w:r>
       <w:r>
         <w:rPr>
@@ -9155,9 +9106,9 @@
     </w:p>
     <w:p>
       <w:pPr>
-        <w:spacing w:before="288" w:after="144"/>
-      </w:pPr>
-      <w:hyperlink w:history="1" r:id="rIdi-tksukz1wi">
+        <w:spacing w:before="432" w:after="72"/>
+      </w:pPr>
+      <w:hyperlink w:history="1" r:id="rIdcnpvzsuwhfu">
         <w:r>
           <w:rPr>
             <w:rStyle w:val="Hyperlink"/>

</xml_diff>